<commit_message>
deleted "safety" topic, just added more water - further  numeric changes needed
</commit_message>
<xml_diff>
--- a/Розділ 2.docx
+++ b/Розділ 2.docx
@@ -492,171 +492,103 @@
     <w:p>
       <w:pPr>
         <w:spacing w:after="0" w:line="360" w:lineRule="auto"/>
-        <w:ind w:firstLine="851"/>
-        <w:jc w:val="both"/>
-        <w:rPr>
-          <w:rFonts w:ascii="Times New Roman" w:hAnsi="Times New Roman" w:cs="Times New Roman"/>
-          <w:sz w:val="28"/>
-          <w:szCs w:val="28"/>
-        </w:rPr>
-      </w:pPr>
-      <w:r>
-        <w:rPr>
-          <w:rFonts w:ascii="Times New Roman" w:hAnsi="Times New Roman" w:cs="Times New Roman"/>
-          <w:sz w:val="28"/>
-          <w:szCs w:val="28"/>
-        </w:rPr>
-        <w:t xml:space="preserve">3. </w:t>
-      </w:r>
-      <w:r>
-        <w:rPr>
-          <w:rFonts w:ascii="Times New Roman" w:hAnsi="Times New Roman" w:cs="Times New Roman"/>
-          <w:sz w:val="28"/>
-          <w:szCs w:val="28"/>
-        </w:rPr>
-        <w:t>Безпека та доступність:</w:t>
-      </w:r>
-    </w:p>
-    <w:p>
-      <w:pPr>
-        <w:spacing w:after="0" w:line="360" w:lineRule="auto"/>
-        <w:ind w:firstLine="851"/>
-        <w:jc w:val="both"/>
-        <w:rPr>
-          <w:rFonts w:ascii="Times New Roman" w:hAnsi="Times New Roman" w:cs="Times New Roman"/>
-          <w:sz w:val="28"/>
-          <w:szCs w:val="28"/>
-        </w:rPr>
-      </w:pPr>
-      <w:r>
-        <w:rPr>
-          <w:rFonts w:ascii="Times New Roman" w:hAnsi="Times New Roman" w:cs="Times New Roman"/>
-          <w:sz w:val="28"/>
-          <w:szCs w:val="28"/>
-        </w:rPr>
-        <w:t xml:space="preserve">   - Шифрування даних: Забезпечення конфіденційності інформації за допомогою шифрування.</w:t>
-      </w:r>
-    </w:p>
-    <w:p>
-      <w:pPr>
-        <w:spacing w:after="0" w:line="360" w:lineRule="auto"/>
-        <w:ind w:firstLine="851"/>
-        <w:jc w:val="both"/>
-        <w:rPr>
-          <w:rFonts w:ascii="Times New Roman" w:hAnsi="Times New Roman" w:cs="Times New Roman"/>
-          <w:sz w:val="28"/>
-          <w:szCs w:val="28"/>
-        </w:rPr>
-      </w:pPr>
-      <w:r>
-        <w:rPr>
-          <w:rFonts w:ascii="Times New Roman" w:hAnsi="Times New Roman" w:cs="Times New Roman"/>
-          <w:sz w:val="28"/>
-          <w:szCs w:val="28"/>
-        </w:rPr>
-        <w:t xml:space="preserve">   - Захист від атак: Проведення заходів щодо захисту від XSS та CSRF атак, а також </w:t>
-      </w:r>
-      <w:proofErr w:type="spellStart"/>
-      <w:r>
-        <w:rPr>
-          <w:rFonts w:ascii="Times New Roman" w:hAnsi="Times New Roman" w:cs="Times New Roman"/>
-          <w:sz w:val="28"/>
-          <w:szCs w:val="28"/>
-        </w:rPr>
-        <w:t>валідація</w:t>
-      </w:r>
-      <w:proofErr w:type="spellEnd"/>
-      <w:r>
-        <w:rPr>
-          <w:rFonts w:ascii="Times New Roman" w:hAnsi="Times New Roman" w:cs="Times New Roman"/>
-          <w:sz w:val="28"/>
-          <w:szCs w:val="28"/>
-        </w:rPr>
-        <w:t xml:space="preserve"> введених даних користувачем.</w:t>
-      </w:r>
-    </w:p>
-    <w:p>
-      <w:pPr>
-        <w:spacing w:after="0" w:line="360" w:lineRule="auto"/>
-        <w:ind w:firstLine="851"/>
-        <w:jc w:val="both"/>
-        <w:rPr>
-          <w:rFonts w:ascii="Times New Roman" w:hAnsi="Times New Roman" w:cs="Times New Roman"/>
-          <w:sz w:val="28"/>
-          <w:szCs w:val="28"/>
-        </w:rPr>
-      </w:pPr>
-      <w:r>
-        <w:rPr>
-          <w:rFonts w:ascii="Times New Roman" w:hAnsi="Times New Roman" w:cs="Times New Roman"/>
-          <w:sz w:val="28"/>
-          <w:szCs w:val="28"/>
-        </w:rPr>
-        <w:t xml:space="preserve">   - Обмеження доступу до даних: Налаштування прав доступу до функцій та ресурсів залежно від ролей користувачів.</w:t>
-      </w:r>
-    </w:p>
-    <w:p>
-      <w:pPr>
-        <w:spacing w:after="0" w:line="360" w:lineRule="auto"/>
-        <w:ind w:firstLine="851"/>
-        <w:jc w:val="both"/>
-        <w:rPr>
-          <w:rFonts w:ascii="Times New Roman" w:hAnsi="Times New Roman" w:cs="Times New Roman"/>
-          <w:sz w:val="28"/>
-          <w:szCs w:val="28"/>
-        </w:rPr>
-      </w:pPr>
-      <w:r>
-        <w:rPr>
-          <w:rFonts w:ascii="Times New Roman" w:hAnsi="Times New Roman" w:cs="Times New Roman"/>
-          <w:sz w:val="28"/>
-          <w:szCs w:val="28"/>
-        </w:rPr>
-        <w:t xml:space="preserve">   - Аудит доступу: Відстеження та аналіз дій користувачів для забезпечення безпеки системи.</w:t>
-      </w:r>
-    </w:p>
-    <w:p>
-      <w:pPr>
-        <w:spacing w:after="0" w:line="360" w:lineRule="auto"/>
-        <w:ind w:firstLine="851"/>
-        <w:jc w:val="both"/>
-        <w:rPr>
-          <w:rFonts w:ascii="Times New Roman" w:hAnsi="Times New Roman" w:cs="Times New Roman"/>
-          <w:sz w:val="28"/>
-          <w:szCs w:val="28"/>
-        </w:rPr>
-      </w:pPr>
-      <w:r>
-        <w:rPr>
-          <w:rFonts w:ascii="Times New Roman" w:hAnsi="Times New Roman" w:cs="Times New Roman"/>
-          <w:sz w:val="28"/>
-          <w:szCs w:val="28"/>
-        </w:rPr>
-        <w:t xml:space="preserve">   - Регулярні оновлення: Забезпечення актуальності системи та захисту від відомих </w:t>
-      </w:r>
-      <w:proofErr w:type="spellStart"/>
-      <w:r>
-        <w:rPr>
-          <w:rFonts w:ascii="Times New Roman" w:hAnsi="Times New Roman" w:cs="Times New Roman"/>
-          <w:sz w:val="28"/>
-          <w:szCs w:val="28"/>
-        </w:rPr>
-        <w:t>вразливостей</w:t>
-      </w:r>
-      <w:proofErr w:type="spellEnd"/>
-      <w:r>
-        <w:rPr>
-          <w:rFonts w:ascii="Times New Roman" w:hAnsi="Times New Roman" w:cs="Times New Roman"/>
-          <w:sz w:val="28"/>
-          <w:szCs w:val="28"/>
-        </w:rPr>
-        <w:t xml:space="preserve"> через регулярні оновлення програмного забезпечення."</w:t>
-      </w:r>
-    </w:p>
-    <w:p>
-      <w:pPr>
-        <w:spacing w:after="0" w:line="360" w:lineRule="auto"/>
         <w:jc w:val="center"/>
+        <w:rPr>
+          <w:rFonts w:ascii="Times New Roman" w:hAnsi="Times New Roman" w:cs="Times New Roman"/>
+          <w:sz w:val="28"/>
+          <w:szCs w:val="28"/>
+        </w:rPr>
+      </w:pPr>
+    </w:p>
+    <w:p>
+      <w:pPr>
+        <w:spacing w:after="0" w:line="360" w:lineRule="auto"/>
+        <w:ind w:firstLine="851"/>
+        <w:jc w:val="both"/>
+        <w:rPr>
+          <w:rFonts w:ascii="Times New Roman" w:hAnsi="Times New Roman" w:cs="Times New Roman"/>
+          <w:sz w:val="28"/>
+          <w:szCs w:val="28"/>
+        </w:rPr>
+      </w:pPr>
+      <w:r>
+        <w:rPr>
+          <w:rFonts w:ascii="Times New Roman" w:hAnsi="Times New Roman" w:cs="Times New Roman"/>
+          <w:sz w:val="28"/>
+          <w:szCs w:val="28"/>
+        </w:rPr>
+        <w:t>3</w:t>
+      </w:r>
+      <w:r>
+        <w:rPr>
+          <w:rFonts w:ascii="Times New Roman" w:hAnsi="Times New Roman" w:cs="Times New Roman"/>
+          <w:sz w:val="28"/>
+          <w:szCs w:val="28"/>
+        </w:rPr>
+        <w:t>. Інтеграція та розширення:</w:t>
+      </w:r>
+    </w:p>
+    <w:p>
+      <w:pPr>
+        <w:spacing w:after="0" w:line="360" w:lineRule="auto"/>
+        <w:ind w:firstLine="851"/>
+        <w:jc w:val="both"/>
+        <w:rPr>
+          <w:rFonts w:ascii="Times New Roman" w:hAnsi="Times New Roman" w:cs="Times New Roman"/>
+          <w:sz w:val="28"/>
+          <w:szCs w:val="28"/>
+        </w:rPr>
+      </w:pPr>
+      <w:r>
+        <w:rPr>
+          <w:rFonts w:ascii="Times New Roman" w:hAnsi="Times New Roman" w:cs="Times New Roman"/>
+          <w:sz w:val="28"/>
+          <w:szCs w:val="28"/>
+        </w:rPr>
+        <w:t xml:space="preserve">   - Розширення функціоналу: Можливість розширення функціоналу додатка за допомогою </w:t>
+      </w:r>
+      <w:proofErr w:type="spellStart"/>
+      <w:r>
+        <w:rPr>
+          <w:rFonts w:ascii="Times New Roman" w:hAnsi="Times New Roman" w:cs="Times New Roman"/>
+          <w:sz w:val="28"/>
+          <w:szCs w:val="28"/>
+        </w:rPr>
+        <w:t>плагінів</w:t>
+      </w:r>
+      <w:proofErr w:type="spellEnd"/>
+      <w:r>
+        <w:rPr>
+          <w:rFonts w:ascii="Times New Roman" w:hAnsi="Times New Roman" w:cs="Times New Roman"/>
+          <w:sz w:val="28"/>
+          <w:szCs w:val="28"/>
+        </w:rPr>
+        <w:t xml:space="preserve"> або розширень.</w:t>
+      </w:r>
+    </w:p>
+    <w:p>
+      <w:pPr>
+        <w:spacing w:after="0" w:line="360" w:lineRule="auto"/>
+        <w:ind w:firstLine="851"/>
+        <w:jc w:val="both"/>
+        <w:rPr>
+          <w:rFonts w:ascii="Times New Roman" w:hAnsi="Times New Roman" w:cs="Times New Roman"/>
+          <w:sz w:val="28"/>
+          <w:szCs w:val="28"/>
+        </w:rPr>
+      </w:pPr>
+      <w:r>
+        <w:rPr>
+          <w:rFonts w:ascii="Times New Roman" w:hAnsi="Times New Roman" w:cs="Times New Roman"/>
+          <w:sz w:val="28"/>
+          <w:szCs w:val="28"/>
+        </w:rPr>
+        <w:t xml:space="preserve">   - Інтеграція з іншими системами: Забезпечення можливості інтеграції з іншими системами чи API для обміну даними та розширення функціоналу.</w:t>
+      </w:r>
+    </w:p>
+    <w:p>
+      <w:pPr>
+        <w:spacing w:after="0" w:line="360" w:lineRule="auto"/>
         <w:rPr>
           <w:rFonts w:ascii="Times New Roman" w:hAnsi="Times New Roman" w:cs="Times New Roman"/>
           <w:sz w:val="28"/>
@@ -669,10 +601,10 @@
           <w:lang w:val="ru-RU" w:eastAsia="ru-RU"/>
         </w:rPr>
         <w:drawing>
-          <wp:inline distT="0" distB="0" distL="0" distR="0" wp14:anchorId="694A2843" wp14:editId="61B371D8">
-            <wp:extent cx="3784600" cy="1313181"/>
-            <wp:effectExtent l="0" t="0" r="6350" b="1270"/>
-            <wp:docPr id="3" name="Рисунок 3"/>
+          <wp:inline distT="0" distB="0" distL="0" distR="0" wp14:anchorId="32A72BEB" wp14:editId="0CDA6C03">
+            <wp:extent cx="5940425" cy="984250"/>
+            <wp:effectExtent l="0" t="0" r="3175" b="6350"/>
+            <wp:docPr id="4" name="Рисунок 4"/>
             <wp:cNvGraphicFramePr>
               <a:graphicFrameLocks xmlns:a="http://schemas.openxmlformats.org/drawingml/2006/main" noChangeAspect="1"/>
             </wp:cNvGraphicFramePr>
@@ -692,7 +624,7 @@
                   <pic:spPr>
                     <a:xfrm>
                       <a:off x="0" y="0"/>
-                      <a:ext cx="3866582" cy="1341627"/>
+                      <a:ext cx="5940425" cy="984250"/>
                     </a:xfrm>
                     <a:prstGeom prst="rect">
                       <a:avLst/>
@@ -721,15 +653,23 @@
           <w:sz w:val="28"/>
           <w:szCs w:val="28"/>
         </w:rPr>
-        <w:t xml:space="preserve">Рис. 2.3 – </w:t>
-      </w:r>
-      <w:r>
-        <w:rPr>
-          <w:rFonts w:ascii="Times New Roman" w:hAnsi="Times New Roman" w:cs="Times New Roman"/>
-          <w:sz w:val="28"/>
-          <w:szCs w:val="28"/>
-        </w:rPr>
-        <w:t>Безпека та доступність</w:t>
+        <w:t>Рис. 2.3</w:t>
+      </w:r>
+      <w:r>
+        <w:rPr>
+          <w:rFonts w:ascii="Times New Roman" w:hAnsi="Times New Roman" w:cs="Times New Roman"/>
+          <w:sz w:val="28"/>
+          <w:szCs w:val="28"/>
+        </w:rPr>
+        <w:t xml:space="preserve"> – </w:t>
+      </w:r>
+      <w:r>
+        <w:rPr>
+          <w:rFonts w:ascii="Times New Roman" w:hAnsi="Times New Roman" w:cs="Times New Roman"/>
+          <w:sz w:val="28"/>
+          <w:szCs w:val="28"/>
+        </w:rPr>
+        <w:t>Інтеграція та розширення</w:t>
       </w:r>
       <w:r>
         <w:rPr>
@@ -739,6 +679,174 @@
         </w:rPr>
         <w:t>.</w:t>
       </w:r>
+    </w:p>
+    <w:p>
+      <w:pPr>
+        <w:spacing w:after="0" w:line="360" w:lineRule="auto"/>
+        <w:ind w:firstLine="851"/>
+        <w:jc w:val="both"/>
+        <w:rPr>
+          <w:rFonts w:ascii="Times New Roman" w:hAnsi="Times New Roman" w:cs="Times New Roman"/>
+          <w:sz w:val="28"/>
+          <w:szCs w:val="28"/>
+        </w:rPr>
+      </w:pPr>
+      <w:r>
+        <w:rPr>
+          <w:rFonts w:ascii="Times New Roman" w:hAnsi="Times New Roman" w:cs="Times New Roman"/>
+          <w:sz w:val="28"/>
+          <w:szCs w:val="28"/>
+        </w:rPr>
+        <w:t>Додаткові функціональні вимоги:</w:t>
+      </w:r>
+    </w:p>
+    <w:p>
+      <w:pPr>
+        <w:spacing w:after="0" w:line="360" w:lineRule="auto"/>
+        <w:ind w:firstLine="851"/>
+        <w:jc w:val="both"/>
+        <w:rPr>
+          <w:rFonts w:ascii="Times New Roman" w:hAnsi="Times New Roman" w:cs="Times New Roman"/>
+          <w:sz w:val="28"/>
+          <w:szCs w:val="28"/>
+        </w:rPr>
+      </w:pPr>
+      <w:r>
+        <w:rPr>
+          <w:rFonts w:ascii="Times New Roman" w:hAnsi="Times New Roman" w:cs="Times New Roman"/>
+          <w:sz w:val="28"/>
+          <w:szCs w:val="28"/>
+        </w:rPr>
+        <w:t>5. Конвертор координат:</w:t>
+      </w:r>
+    </w:p>
+    <w:p>
+      <w:pPr>
+        <w:spacing w:after="0" w:line="360" w:lineRule="auto"/>
+        <w:ind w:firstLine="851"/>
+        <w:jc w:val="both"/>
+        <w:rPr>
+          <w:rFonts w:ascii="Times New Roman" w:hAnsi="Times New Roman" w:cs="Times New Roman"/>
+          <w:sz w:val="28"/>
+          <w:szCs w:val="28"/>
+        </w:rPr>
+      </w:pPr>
+      <w:r>
+        <w:rPr>
+          <w:rFonts w:ascii="Times New Roman" w:hAnsi="Times New Roman" w:cs="Times New Roman"/>
+          <w:sz w:val="28"/>
+          <w:szCs w:val="28"/>
+        </w:rPr>
+        <w:t xml:space="preserve">   - Користувачам буде доступна можливість конвертувати координати між різними системами (наприклад, з географічної в систему UTM або </w:t>
+      </w:r>
+      <w:proofErr w:type="spellStart"/>
+      <w:r>
+        <w:rPr>
+          <w:rFonts w:ascii="Times New Roman" w:hAnsi="Times New Roman" w:cs="Times New Roman"/>
+          <w:sz w:val="28"/>
+          <w:szCs w:val="28"/>
+        </w:rPr>
+        <w:t>наоборот</w:t>
+      </w:r>
+      <w:proofErr w:type="spellEnd"/>
+      <w:r>
+        <w:rPr>
+          <w:rFonts w:ascii="Times New Roman" w:hAnsi="Times New Roman" w:cs="Times New Roman"/>
+          <w:sz w:val="28"/>
+          <w:szCs w:val="28"/>
+        </w:rPr>
+        <w:t>). Ця функція дозволить користувачам зручно працювати з географічними даними, надаючи їм можливість переводити координати у формат, зрозумілий для їхнього контексту.</w:t>
+      </w:r>
+    </w:p>
+    <w:p>
+      <w:pPr>
+        <w:spacing w:after="0" w:line="360" w:lineRule="auto"/>
+        <w:ind w:firstLine="851"/>
+        <w:jc w:val="both"/>
+        <w:rPr>
+          <w:rFonts w:ascii="Times New Roman" w:hAnsi="Times New Roman" w:cs="Times New Roman"/>
+          <w:sz w:val="28"/>
+          <w:szCs w:val="28"/>
+        </w:rPr>
+      </w:pPr>
+      <w:r>
+        <w:rPr>
+          <w:rFonts w:ascii="Times New Roman" w:hAnsi="Times New Roman" w:cs="Times New Roman"/>
+          <w:sz w:val="28"/>
+          <w:szCs w:val="28"/>
+        </w:rPr>
+        <w:lastRenderedPageBreak/>
+        <w:t>6. Обчислення відстаней між двома точками:</w:t>
+      </w:r>
+    </w:p>
+    <w:p>
+      <w:pPr>
+        <w:spacing w:after="0" w:line="360" w:lineRule="auto"/>
+        <w:ind w:firstLine="851"/>
+        <w:jc w:val="both"/>
+        <w:rPr>
+          <w:rFonts w:ascii="Times New Roman" w:hAnsi="Times New Roman" w:cs="Times New Roman"/>
+          <w:sz w:val="28"/>
+          <w:szCs w:val="28"/>
+        </w:rPr>
+      </w:pPr>
+      <w:r>
+        <w:rPr>
+          <w:rFonts w:ascii="Times New Roman" w:hAnsi="Times New Roman" w:cs="Times New Roman"/>
+          <w:sz w:val="28"/>
+          <w:szCs w:val="28"/>
+        </w:rPr>
+        <w:t xml:space="preserve">   - Додаток надасть користувачам зручний інструмент для визначення відстані між двома точками на мапі. Це може бути корисно для планування маршрутів, визначення відстані між об'єктами або для розрахунку відстаней у геодезичних роботах.</w:t>
+      </w:r>
+    </w:p>
+    <w:p>
+      <w:pPr>
+        <w:spacing w:after="0" w:line="360" w:lineRule="auto"/>
+        <w:ind w:firstLine="851"/>
+        <w:jc w:val="both"/>
+        <w:rPr>
+          <w:rFonts w:ascii="Times New Roman" w:hAnsi="Times New Roman" w:cs="Times New Roman"/>
+          <w:sz w:val="28"/>
+          <w:szCs w:val="28"/>
+        </w:rPr>
+      </w:pPr>
+      <w:r>
+        <w:rPr>
+          <w:rFonts w:ascii="Times New Roman" w:hAnsi="Times New Roman" w:cs="Times New Roman"/>
+          <w:sz w:val="28"/>
+          <w:szCs w:val="28"/>
+        </w:rPr>
+        <w:t>7. Визначення висоти точки:</w:t>
+      </w:r>
+    </w:p>
+    <w:p>
+      <w:pPr>
+        <w:spacing w:after="0" w:line="360" w:lineRule="auto"/>
+        <w:ind w:firstLine="851"/>
+        <w:jc w:val="both"/>
+        <w:rPr>
+          <w:rFonts w:ascii="Times New Roman" w:hAnsi="Times New Roman" w:cs="Times New Roman"/>
+          <w:sz w:val="28"/>
+          <w:szCs w:val="28"/>
+        </w:rPr>
+      </w:pPr>
+      <w:r>
+        <w:rPr>
+          <w:rFonts w:ascii="Times New Roman" w:hAnsi="Times New Roman" w:cs="Times New Roman"/>
+          <w:sz w:val="28"/>
+          <w:szCs w:val="28"/>
+        </w:rPr>
+        <w:t xml:space="preserve">   - Користувачі матимуть можливість отримувати інформацію про висоту конкретної точки на мапі. Це може бути корисно для альпіністів, туристів або для роботи з географічними даними у наукових дослідженнях.</w:t>
+      </w:r>
+    </w:p>
+    <w:p>
+      <w:pPr>
+        <w:rPr>
+          <w:rFonts w:ascii="Times New Roman" w:hAnsi="Times New Roman" w:cs="Times New Roman"/>
+          <w:sz w:val="28"/>
+          <w:szCs w:val="28"/>
+        </w:rPr>
+      </w:pPr>
       <w:r>
         <w:rPr>
           <w:rFonts w:ascii="Times New Roman" w:hAnsi="Times New Roman" w:cs="Times New Roman"/>
@@ -766,70 +874,73 @@
           <w:szCs w:val="28"/>
         </w:rPr>
         <w:lastRenderedPageBreak/>
-        <w:t>4. Інтеграція та розширення:</w:t>
-      </w:r>
-    </w:p>
-    <w:p>
-      <w:pPr>
-        <w:spacing w:after="0" w:line="360" w:lineRule="auto"/>
-        <w:ind w:firstLine="851"/>
-        <w:jc w:val="both"/>
-        <w:rPr>
-          <w:rFonts w:ascii="Times New Roman" w:hAnsi="Times New Roman" w:cs="Times New Roman"/>
-          <w:sz w:val="28"/>
-          <w:szCs w:val="28"/>
-        </w:rPr>
-      </w:pPr>
-      <w:r>
-        <w:rPr>
-          <w:rFonts w:ascii="Times New Roman" w:hAnsi="Times New Roman" w:cs="Times New Roman"/>
-          <w:sz w:val="28"/>
-          <w:szCs w:val="28"/>
-        </w:rPr>
-        <w:t xml:space="preserve">   - Розширення функціоналу: Можливість розширення функціоналу додатка за допомогою </w:t>
-      </w:r>
-      <w:proofErr w:type="spellStart"/>
-      <w:r>
-        <w:rPr>
-          <w:rFonts w:ascii="Times New Roman" w:hAnsi="Times New Roman" w:cs="Times New Roman"/>
-          <w:sz w:val="28"/>
-          <w:szCs w:val="28"/>
-        </w:rPr>
-        <w:t>плагінів</w:t>
-      </w:r>
-      <w:proofErr w:type="spellEnd"/>
-      <w:r>
-        <w:rPr>
-          <w:rFonts w:ascii="Times New Roman" w:hAnsi="Times New Roman" w:cs="Times New Roman"/>
-          <w:sz w:val="28"/>
-          <w:szCs w:val="28"/>
-        </w:rPr>
-        <w:t xml:space="preserve"> або розширень.</w:t>
-      </w:r>
-    </w:p>
-    <w:p>
-      <w:pPr>
-        <w:spacing w:after="0" w:line="360" w:lineRule="auto"/>
-        <w:ind w:firstLine="851"/>
-        <w:jc w:val="both"/>
-        <w:rPr>
-          <w:rFonts w:ascii="Times New Roman" w:hAnsi="Times New Roman" w:cs="Times New Roman"/>
-          <w:sz w:val="28"/>
-          <w:szCs w:val="28"/>
-        </w:rPr>
-      </w:pPr>
-      <w:r>
-        <w:rPr>
-          <w:rFonts w:ascii="Times New Roman" w:hAnsi="Times New Roman" w:cs="Times New Roman"/>
-          <w:sz w:val="28"/>
-          <w:szCs w:val="28"/>
-        </w:rPr>
-        <w:t xml:space="preserve">   - Інтеграція з іншими системами: Забезпечення можливості інтеграції з іншими системами чи API для обміну даними та розширення функціоналу.</w:t>
-      </w:r>
-    </w:p>
-    <w:p>
-      <w:pPr>
-        <w:spacing w:after="0" w:line="360" w:lineRule="auto"/>
+        <w:t>8. Середня точка між двома точками:</w:t>
+      </w:r>
+    </w:p>
+    <w:p>
+      <w:pPr>
+        <w:spacing w:after="0" w:line="360" w:lineRule="auto"/>
+        <w:ind w:firstLine="851"/>
+        <w:jc w:val="both"/>
+        <w:rPr>
+          <w:rFonts w:ascii="Times New Roman" w:hAnsi="Times New Roman" w:cs="Times New Roman"/>
+          <w:sz w:val="28"/>
+          <w:szCs w:val="28"/>
+        </w:rPr>
+      </w:pPr>
+      <w:r>
+        <w:rPr>
+          <w:rFonts w:ascii="Times New Roman" w:hAnsi="Times New Roman" w:cs="Times New Roman"/>
+          <w:sz w:val="28"/>
+          <w:szCs w:val="28"/>
+        </w:rPr>
+        <w:t xml:space="preserve">   - Додаток автоматично розраховуватиме координати середньої точки між двома вказаними точками. Ця функція може бути корисною для планування маршрутів, розташування об'єктів у просторі або для поділу території між декількома точками.</w:t>
+      </w:r>
+    </w:p>
+    <w:p>
+      <w:pPr>
+        <w:spacing w:after="0" w:line="360" w:lineRule="auto"/>
+        <w:ind w:firstLine="851"/>
+        <w:jc w:val="both"/>
+        <w:rPr>
+          <w:rFonts w:ascii="Times New Roman" w:hAnsi="Times New Roman" w:cs="Times New Roman"/>
+          <w:sz w:val="28"/>
+          <w:szCs w:val="28"/>
+        </w:rPr>
+      </w:pPr>
+      <w:r>
+        <w:rPr>
+          <w:rFonts w:ascii="Times New Roman" w:hAnsi="Times New Roman" w:cs="Times New Roman"/>
+          <w:sz w:val="28"/>
+          <w:szCs w:val="28"/>
+        </w:rPr>
+        <w:t>9. Азимут між двома точками:</w:t>
+      </w:r>
+    </w:p>
+    <w:p>
+      <w:pPr>
+        <w:spacing w:after="0" w:line="360" w:lineRule="auto"/>
+        <w:ind w:firstLine="851"/>
+        <w:jc w:val="both"/>
+        <w:rPr>
+          <w:rFonts w:ascii="Times New Roman" w:hAnsi="Times New Roman" w:cs="Times New Roman"/>
+          <w:sz w:val="28"/>
+          <w:szCs w:val="28"/>
+        </w:rPr>
+      </w:pPr>
+      <w:r>
+        <w:rPr>
+          <w:rFonts w:ascii="Times New Roman" w:hAnsi="Times New Roman" w:cs="Times New Roman"/>
+          <w:sz w:val="28"/>
+          <w:szCs w:val="28"/>
+        </w:rPr>
+        <w:t xml:space="preserve">   - Додаток надасть можливість визначити азимут (кут напряму) між двома вказаними точками на мапі. Ця функція може бути корисною для навігації, планування маршрутів або для геодезичних обчислень.</w:t>
+      </w:r>
+    </w:p>
+    <w:p>
+      <w:pPr>
+        <w:spacing w:after="0" w:line="360" w:lineRule="auto"/>
+        <w:jc w:val="both"/>
         <w:rPr>
           <w:rFonts w:ascii="Times New Roman" w:hAnsi="Times New Roman" w:cs="Times New Roman"/>
           <w:sz w:val="28"/>
@@ -842,10 +953,10 @@
           <w:lang w:val="ru-RU" w:eastAsia="ru-RU"/>
         </w:rPr>
         <w:drawing>
-          <wp:inline distT="0" distB="0" distL="0" distR="0" wp14:anchorId="32A72BEB" wp14:editId="0CDA6C03">
-            <wp:extent cx="5940425" cy="984250"/>
-            <wp:effectExtent l="0" t="0" r="3175" b="6350"/>
-            <wp:docPr id="4" name="Рисунок 4"/>
+          <wp:inline distT="0" distB="0" distL="0" distR="0" wp14:anchorId="62121ED0" wp14:editId="6C350E2A">
+            <wp:extent cx="5940425" cy="2462530"/>
+            <wp:effectExtent l="0" t="0" r="3175" b="0"/>
+            <wp:docPr id="6" name="Рисунок 6"/>
             <wp:cNvGraphicFramePr>
               <a:graphicFrameLocks xmlns:a="http://schemas.openxmlformats.org/drawingml/2006/main" noChangeAspect="1"/>
             </wp:cNvGraphicFramePr>
@@ -865,349 +976,6 @@
                   <pic:spPr>
                     <a:xfrm>
                       <a:off x="0" y="0"/>
-                      <a:ext cx="5940425" cy="984250"/>
-                    </a:xfrm>
-                    <a:prstGeom prst="rect">
-                      <a:avLst/>
-                    </a:prstGeom>
-                  </pic:spPr>
-                </pic:pic>
-              </a:graphicData>
-            </a:graphic>
-          </wp:inline>
-        </w:drawing>
-      </w:r>
-    </w:p>
-    <w:p>
-      <w:pPr>
-        <w:spacing w:after="0" w:line="360" w:lineRule="auto"/>
-        <w:jc w:val="center"/>
-        <w:rPr>
-          <w:rFonts w:ascii="Times New Roman" w:hAnsi="Times New Roman" w:cs="Times New Roman"/>
-          <w:sz w:val="28"/>
-          <w:szCs w:val="28"/>
-        </w:rPr>
-      </w:pPr>
-      <w:r>
-        <w:rPr>
-          <w:rFonts w:ascii="Times New Roman" w:hAnsi="Times New Roman" w:cs="Times New Roman"/>
-          <w:sz w:val="28"/>
-          <w:szCs w:val="28"/>
-        </w:rPr>
-        <w:t xml:space="preserve">Рис. 2.4 – </w:t>
-      </w:r>
-      <w:r>
-        <w:rPr>
-          <w:rFonts w:ascii="Times New Roman" w:hAnsi="Times New Roman" w:cs="Times New Roman"/>
-          <w:sz w:val="28"/>
-          <w:szCs w:val="28"/>
-        </w:rPr>
-        <w:t>Інтеграція та розширення</w:t>
-      </w:r>
-      <w:r>
-        <w:rPr>
-          <w:rFonts w:ascii="Times New Roman" w:hAnsi="Times New Roman" w:cs="Times New Roman"/>
-          <w:sz w:val="28"/>
-          <w:szCs w:val="28"/>
-        </w:rPr>
-        <w:t>.</w:t>
-      </w:r>
-    </w:p>
-    <w:p>
-      <w:pPr>
-        <w:spacing w:after="0" w:line="360" w:lineRule="auto"/>
-        <w:ind w:firstLine="851"/>
-        <w:jc w:val="both"/>
-        <w:rPr>
-          <w:rFonts w:ascii="Times New Roman" w:hAnsi="Times New Roman" w:cs="Times New Roman"/>
-          <w:sz w:val="28"/>
-          <w:szCs w:val="28"/>
-        </w:rPr>
-      </w:pPr>
-      <w:r>
-        <w:rPr>
-          <w:rFonts w:ascii="Times New Roman" w:hAnsi="Times New Roman" w:cs="Times New Roman"/>
-          <w:sz w:val="28"/>
-          <w:szCs w:val="28"/>
-        </w:rPr>
-        <w:t>Додаткові функціональні вимоги:</w:t>
-      </w:r>
-    </w:p>
-    <w:p>
-      <w:pPr>
-        <w:spacing w:after="0" w:line="360" w:lineRule="auto"/>
-        <w:ind w:firstLine="851"/>
-        <w:jc w:val="both"/>
-        <w:rPr>
-          <w:rFonts w:ascii="Times New Roman" w:hAnsi="Times New Roman" w:cs="Times New Roman"/>
-          <w:sz w:val="28"/>
-          <w:szCs w:val="28"/>
-        </w:rPr>
-      </w:pPr>
-      <w:r>
-        <w:rPr>
-          <w:rFonts w:ascii="Times New Roman" w:hAnsi="Times New Roman" w:cs="Times New Roman"/>
-          <w:sz w:val="28"/>
-          <w:szCs w:val="28"/>
-        </w:rPr>
-        <w:t>5. Конвертор координат:</w:t>
-      </w:r>
-    </w:p>
-    <w:p>
-      <w:pPr>
-        <w:spacing w:after="0" w:line="360" w:lineRule="auto"/>
-        <w:ind w:firstLine="851"/>
-        <w:jc w:val="both"/>
-        <w:rPr>
-          <w:rFonts w:ascii="Times New Roman" w:hAnsi="Times New Roman" w:cs="Times New Roman"/>
-          <w:sz w:val="28"/>
-          <w:szCs w:val="28"/>
-        </w:rPr>
-      </w:pPr>
-      <w:r>
-        <w:rPr>
-          <w:rFonts w:ascii="Times New Roman" w:hAnsi="Times New Roman" w:cs="Times New Roman"/>
-          <w:sz w:val="28"/>
-          <w:szCs w:val="28"/>
-        </w:rPr>
-        <w:t xml:space="preserve">   - Користувачам буде доступна можливість конвертувати координати між різними системами (наприклад, з географічної в систему UTM або </w:t>
-      </w:r>
-      <w:proofErr w:type="spellStart"/>
-      <w:r>
-        <w:rPr>
-          <w:rFonts w:ascii="Times New Roman" w:hAnsi="Times New Roman" w:cs="Times New Roman"/>
-          <w:sz w:val="28"/>
-          <w:szCs w:val="28"/>
-        </w:rPr>
-        <w:t>наоборот</w:t>
-      </w:r>
-      <w:proofErr w:type="spellEnd"/>
-      <w:r>
-        <w:rPr>
-          <w:rFonts w:ascii="Times New Roman" w:hAnsi="Times New Roman" w:cs="Times New Roman"/>
-          <w:sz w:val="28"/>
-          <w:szCs w:val="28"/>
-        </w:rPr>
-        <w:t>). Ця функція дозволить користувачам зручно працювати з географічними даними, надаючи їм можливість переводити координати у формат, зрозумілий для їхнього контексту.</w:t>
-      </w:r>
-    </w:p>
-    <w:p>
-      <w:pPr>
-        <w:spacing w:after="0" w:line="360" w:lineRule="auto"/>
-        <w:ind w:firstLine="851"/>
-        <w:jc w:val="both"/>
-        <w:rPr>
-          <w:rFonts w:ascii="Times New Roman" w:hAnsi="Times New Roman" w:cs="Times New Roman"/>
-          <w:sz w:val="28"/>
-          <w:szCs w:val="28"/>
-        </w:rPr>
-      </w:pPr>
-      <w:r>
-        <w:rPr>
-          <w:rFonts w:ascii="Times New Roman" w:hAnsi="Times New Roman" w:cs="Times New Roman"/>
-          <w:sz w:val="28"/>
-          <w:szCs w:val="28"/>
-        </w:rPr>
-        <w:t>6. Обчислення відстаней між двома точками:</w:t>
-      </w:r>
-    </w:p>
-    <w:p>
-      <w:pPr>
-        <w:spacing w:after="0" w:line="360" w:lineRule="auto"/>
-        <w:ind w:firstLine="851"/>
-        <w:jc w:val="both"/>
-        <w:rPr>
-          <w:rFonts w:ascii="Times New Roman" w:hAnsi="Times New Roman" w:cs="Times New Roman"/>
-          <w:sz w:val="28"/>
-          <w:szCs w:val="28"/>
-        </w:rPr>
-      </w:pPr>
-      <w:r>
-        <w:rPr>
-          <w:rFonts w:ascii="Times New Roman" w:hAnsi="Times New Roman" w:cs="Times New Roman"/>
-          <w:sz w:val="28"/>
-          <w:szCs w:val="28"/>
-        </w:rPr>
-        <w:t xml:space="preserve">   - Додаток надасть користувачам зручний інструмент для визначення відстані між двома точками на мапі. Це може бути корисно для планування маршрутів, визначення відстані між об'єктами або для розрахунку відстаней у геодезичних роботах.</w:t>
-      </w:r>
-    </w:p>
-    <w:p>
-      <w:pPr>
-        <w:spacing w:after="0" w:line="360" w:lineRule="auto"/>
-        <w:ind w:firstLine="851"/>
-        <w:jc w:val="both"/>
-        <w:rPr>
-          <w:rFonts w:ascii="Times New Roman" w:hAnsi="Times New Roman" w:cs="Times New Roman"/>
-          <w:sz w:val="28"/>
-          <w:szCs w:val="28"/>
-        </w:rPr>
-      </w:pPr>
-      <w:r>
-        <w:rPr>
-          <w:rFonts w:ascii="Times New Roman" w:hAnsi="Times New Roman" w:cs="Times New Roman"/>
-          <w:sz w:val="28"/>
-          <w:szCs w:val="28"/>
-        </w:rPr>
-        <w:t>7. Визначення висоти точки:</w:t>
-      </w:r>
-    </w:p>
-    <w:p>
-      <w:pPr>
-        <w:spacing w:after="0" w:line="360" w:lineRule="auto"/>
-        <w:ind w:firstLine="851"/>
-        <w:jc w:val="both"/>
-        <w:rPr>
-          <w:rFonts w:ascii="Times New Roman" w:hAnsi="Times New Roman" w:cs="Times New Roman"/>
-          <w:sz w:val="28"/>
-          <w:szCs w:val="28"/>
-        </w:rPr>
-      </w:pPr>
-      <w:r>
-        <w:rPr>
-          <w:rFonts w:ascii="Times New Roman" w:hAnsi="Times New Roman" w:cs="Times New Roman"/>
-          <w:sz w:val="28"/>
-          <w:szCs w:val="28"/>
-        </w:rPr>
-        <w:t xml:space="preserve">   - Користувачі матимуть можливість отримувати інформацію про висоту конкретної точки на мапі. Це може бути корисно для альпіністів, туристів або для роботи з географічними даними у наукових дослідженнях.</w:t>
-      </w:r>
-    </w:p>
-    <w:p>
-      <w:pPr>
-        <w:rPr>
-          <w:rFonts w:ascii="Times New Roman" w:hAnsi="Times New Roman" w:cs="Times New Roman"/>
-          <w:sz w:val="28"/>
-          <w:szCs w:val="28"/>
-        </w:rPr>
-      </w:pPr>
-      <w:r>
-        <w:rPr>
-          <w:rFonts w:ascii="Times New Roman" w:hAnsi="Times New Roman" w:cs="Times New Roman"/>
-          <w:sz w:val="28"/>
-          <w:szCs w:val="28"/>
-        </w:rPr>
-        <w:br w:type="page"/>
-      </w:r>
-    </w:p>
-    <w:p>
-      <w:pPr>
-        <w:spacing w:after="0" w:line="360" w:lineRule="auto"/>
-        <w:ind w:firstLine="851"/>
-        <w:jc w:val="both"/>
-        <w:rPr>
-          <w:rFonts w:ascii="Times New Roman" w:hAnsi="Times New Roman" w:cs="Times New Roman"/>
-          <w:sz w:val="28"/>
-          <w:szCs w:val="28"/>
-        </w:rPr>
-      </w:pPr>
-      <w:r>
-        <w:rPr>
-          <w:rFonts w:ascii="Times New Roman" w:hAnsi="Times New Roman" w:cs="Times New Roman"/>
-          <w:sz w:val="28"/>
-          <w:szCs w:val="28"/>
-        </w:rPr>
-        <w:lastRenderedPageBreak/>
-        <w:t>8. Середня точка між двома точками:</w:t>
-      </w:r>
-    </w:p>
-    <w:p>
-      <w:pPr>
-        <w:spacing w:after="0" w:line="360" w:lineRule="auto"/>
-        <w:ind w:firstLine="851"/>
-        <w:jc w:val="both"/>
-        <w:rPr>
-          <w:rFonts w:ascii="Times New Roman" w:hAnsi="Times New Roman" w:cs="Times New Roman"/>
-          <w:sz w:val="28"/>
-          <w:szCs w:val="28"/>
-        </w:rPr>
-      </w:pPr>
-      <w:r>
-        <w:rPr>
-          <w:rFonts w:ascii="Times New Roman" w:hAnsi="Times New Roman" w:cs="Times New Roman"/>
-          <w:sz w:val="28"/>
-          <w:szCs w:val="28"/>
-        </w:rPr>
-        <w:t xml:space="preserve">   - Додаток автоматично розраховуватиме координати середньої точки між двома вказаними точками. Ця функція може бути корисною для планування маршрутів, розташування об'єктів у просторі або для поділу території між декількома точками.</w:t>
-      </w:r>
-    </w:p>
-    <w:p>
-      <w:pPr>
-        <w:spacing w:after="0" w:line="360" w:lineRule="auto"/>
-        <w:ind w:firstLine="851"/>
-        <w:jc w:val="both"/>
-        <w:rPr>
-          <w:rFonts w:ascii="Times New Roman" w:hAnsi="Times New Roman" w:cs="Times New Roman"/>
-          <w:sz w:val="28"/>
-          <w:szCs w:val="28"/>
-        </w:rPr>
-      </w:pPr>
-      <w:r>
-        <w:rPr>
-          <w:rFonts w:ascii="Times New Roman" w:hAnsi="Times New Roman" w:cs="Times New Roman"/>
-          <w:sz w:val="28"/>
-          <w:szCs w:val="28"/>
-        </w:rPr>
-        <w:t>9. Азимут між двома точками:</w:t>
-      </w:r>
-    </w:p>
-    <w:p>
-      <w:pPr>
-        <w:spacing w:after="0" w:line="360" w:lineRule="auto"/>
-        <w:ind w:firstLine="851"/>
-        <w:jc w:val="both"/>
-        <w:rPr>
-          <w:rFonts w:ascii="Times New Roman" w:hAnsi="Times New Roman" w:cs="Times New Roman"/>
-          <w:sz w:val="28"/>
-          <w:szCs w:val="28"/>
-        </w:rPr>
-      </w:pPr>
-      <w:r>
-        <w:rPr>
-          <w:rFonts w:ascii="Times New Roman" w:hAnsi="Times New Roman" w:cs="Times New Roman"/>
-          <w:sz w:val="28"/>
-          <w:szCs w:val="28"/>
-        </w:rPr>
-        <w:t xml:space="preserve">   - Додаток надасть можливість визначити азимут (кут напряму) між двома вказаними точками на мапі. Ця функція може бути корисною для навігації, планування маршрутів або для геодезичних обчислень.</w:t>
-      </w:r>
-    </w:p>
-    <w:p>
-      <w:pPr>
-        <w:spacing w:after="0" w:line="360" w:lineRule="auto"/>
-        <w:jc w:val="both"/>
-        <w:rPr>
-          <w:rFonts w:ascii="Times New Roman" w:hAnsi="Times New Roman" w:cs="Times New Roman"/>
-          <w:sz w:val="28"/>
-          <w:szCs w:val="28"/>
-        </w:rPr>
-      </w:pPr>
-      <w:r>
-        <w:rPr>
-          <w:noProof/>
-          <w:lang w:val="ru-RU" w:eastAsia="ru-RU"/>
-        </w:rPr>
-        <w:drawing>
-          <wp:inline distT="0" distB="0" distL="0" distR="0" wp14:anchorId="62121ED0" wp14:editId="6C350E2A">
-            <wp:extent cx="5940425" cy="2462530"/>
-            <wp:effectExtent l="0" t="0" r="3175" b="0"/>
-            <wp:docPr id="6" name="Рисунок 6"/>
-            <wp:cNvGraphicFramePr>
-              <a:graphicFrameLocks xmlns:a="http://schemas.openxmlformats.org/drawingml/2006/main" noChangeAspect="1"/>
-            </wp:cNvGraphicFramePr>
-            <a:graphic xmlns:a="http://schemas.openxmlformats.org/drawingml/2006/main">
-              <a:graphicData uri="http://schemas.openxmlformats.org/drawingml/2006/picture">
-                <pic:pic xmlns:pic="http://schemas.openxmlformats.org/drawingml/2006/picture">
-                  <pic:nvPicPr>
-                    <pic:cNvPr id="1" name=""/>
-                    <pic:cNvPicPr/>
-                  </pic:nvPicPr>
-                  <pic:blipFill>
-                    <a:blip r:embed="rId8"/>
-                    <a:stretch>
-                      <a:fillRect/>
-                    </a:stretch>
-                  </pic:blipFill>
-                  <pic:spPr>
-                    <a:xfrm>
-                      <a:off x="0" y="0"/>
                       <a:ext cx="5940425" cy="2462530"/>
                     </a:xfrm>
                     <a:prstGeom prst="rect">
@@ -1439,7 +1207,7 @@
                     </pic:cNvPicPr>
                   </pic:nvPicPr>
                   <pic:blipFill>
-                    <a:blip r:embed="rId9">
+                    <a:blip r:embed="rId8">
                       <a:extLst>
                         <a:ext uri="{28A0092B-C50C-407E-A947-70E740481C1C}">
                           <a14:useLocalDpi xmlns:a14="http://schemas.microsoft.com/office/drawing/2010/main" val="0"/>
@@ -1693,7 +1461,7 @@
                     <pic:cNvPicPr/>
                   </pic:nvPicPr>
                   <pic:blipFill rotWithShape="1">
-                    <a:blip r:embed="rId10"/>
+                    <a:blip r:embed="rId9"/>
                     <a:srcRect t="-1" b="2874"/>
                     <a:stretch/>
                   </pic:blipFill>
@@ -1894,7 +1662,7 @@
                     </pic:cNvPicPr>
                   </pic:nvPicPr>
                   <pic:blipFill rotWithShape="1">
-                    <a:blip r:embed="rId11">
+                    <a:blip r:embed="rId10">
                       <a:extLst>
                         <a:ext uri="{28A0092B-C50C-407E-A947-70E740481C1C}">
                           <a14:useLocalDpi xmlns:a14="http://schemas.microsoft.com/office/drawing/2010/main" val="0"/>
@@ -2042,7 +1810,7 @@
                     </pic:cNvPicPr>
                   </pic:nvPicPr>
                   <pic:blipFill rotWithShape="1">
-                    <a:blip r:embed="rId12">
+                    <a:blip r:embed="rId11">
                       <a:extLst>
                         <a:ext uri="{28A0092B-C50C-407E-A947-70E740481C1C}">
                           <a14:useLocalDpi xmlns:a14="http://schemas.microsoft.com/office/drawing/2010/main" val="0"/>
@@ -2194,7 +1962,17 @@
           <w:sz w:val="28"/>
           <w:szCs w:val="28"/>
         </w:rPr>
-        <w:t>іаграма варіантів використання. Діаграма використання - це не перелік кроків, що визначають взаємодію між акторами (іншими діючими, вже існуючими системами) та самою системою. Діаграма використання зображує функції системи. Це допомагає розробникам зрозуміти функціональні вимоги до системи.</w:t>
+        <w:t>іаграма варіантів використання. Діаграма використання - це не перелік кроків, що визначають взаємодію між акторами (іншими діючими, вже існуючими системами) та самою системою. Діаграма використан</w:t>
+      </w:r>
+      <w:bookmarkStart w:id="0" w:name="_GoBack"/>
+      <w:bookmarkEnd w:id="0"/>
+      <w:r>
+        <w:rPr>
+          <w:rFonts w:ascii="Times New Roman" w:hAnsi="Times New Roman" w:cs="Times New Roman"/>
+          <w:sz w:val="28"/>
+          <w:szCs w:val="28"/>
+        </w:rPr>
+        <w:t>ня зображує функції системи. Це допомагає розробникам зрозуміти функціональні вимоги до системи.</w:t>
       </w:r>
     </w:p>
     <w:p>
@@ -2242,7 +2020,7 @@
                     </pic:cNvPicPr>
                   </pic:nvPicPr>
                   <pic:blipFill>
-                    <a:blip r:embed="rId13">
+                    <a:blip r:embed="rId12">
                       <a:extLst>
                         <a:ext uri="{28A0092B-C50C-407E-A947-70E740481C1C}">
                           <a14:useLocalDpi xmlns:a14="http://schemas.microsoft.com/office/drawing/2010/main" val="0"/>
@@ -2509,7 +2287,7 @@
                     </pic:cNvPicPr>
                   </pic:nvPicPr>
                   <pic:blipFill>
-                    <a:blip r:embed="rId14" cstate="print">
+                    <a:blip r:embed="rId13" cstate="print">
                       <a:extLst>
                         <a:ext uri="{28A0092B-C50C-407E-A947-70E740481C1C}">
                           <a14:useLocalDpi xmlns:a14="http://schemas.microsoft.com/office/drawing/2010/main" val="0"/>
@@ -2735,7 +2513,7 @@
                     </pic:cNvPicPr>
                   </pic:nvPicPr>
                   <pic:blipFill>
-                    <a:blip r:embed="rId15" cstate="print">
+                    <a:blip r:embed="rId14" cstate="print">
                       <a:extLst>
                         <a:ext uri="{28A0092B-C50C-407E-A947-70E740481C1C}">
                           <a14:useLocalDpi xmlns:a14="http://schemas.microsoft.com/office/drawing/2010/main" val="0"/>
@@ -3020,7 +2798,7 @@
                     </pic:cNvPicPr>
                   </pic:nvPicPr>
                   <pic:blipFill>
-                    <a:blip r:embed="rId16">
+                    <a:blip r:embed="rId15">
                       <a:extLst>
                         <a:ext uri="{28A0092B-C50C-407E-A947-70E740481C1C}">
                           <a14:useLocalDpi xmlns:a14="http://schemas.microsoft.com/office/drawing/2010/main" val="0"/>
@@ -3416,25 +3194,25 @@
           <w:sz w:val="28"/>
           <w:szCs w:val="28"/>
         </w:rPr>
-        <w:t xml:space="preserve">Next.js є реактивним </w:t>
-      </w:r>
-      <w:proofErr w:type="spellStart"/>
-      <w:r>
-        <w:rPr>
-          <w:rFonts w:ascii="Times New Roman" w:hAnsi="Times New Roman" w:cs="Times New Roman"/>
-          <w:sz w:val="28"/>
-          <w:szCs w:val="28"/>
-        </w:rPr>
-        <w:t>фреймворком</w:t>
-      </w:r>
-      <w:proofErr w:type="spellEnd"/>
-      <w:r>
-        <w:rPr>
-          <w:rFonts w:ascii="Times New Roman" w:hAnsi="Times New Roman" w:cs="Times New Roman"/>
-          <w:sz w:val="28"/>
-          <w:szCs w:val="28"/>
-        </w:rPr>
-        <w:t xml:space="preserve"> для розробки веб-додатків на основі </w:t>
+        <w:t xml:space="preserve">Next.js - це </w:t>
+      </w:r>
+      <w:proofErr w:type="spellStart"/>
+      <w:r>
+        <w:rPr>
+          <w:rFonts w:ascii="Times New Roman" w:hAnsi="Times New Roman" w:cs="Times New Roman"/>
+          <w:sz w:val="28"/>
+          <w:szCs w:val="28"/>
+        </w:rPr>
+        <w:t>фреймворк</w:t>
+      </w:r>
+      <w:proofErr w:type="spellEnd"/>
+      <w:r>
+        <w:rPr>
+          <w:rFonts w:ascii="Times New Roman" w:hAnsi="Times New Roman" w:cs="Times New Roman"/>
+          <w:sz w:val="28"/>
+          <w:szCs w:val="28"/>
+        </w:rPr>
+        <w:t xml:space="preserve"> для розробки веб-додатків, який базується на бібліотеці </w:t>
       </w:r>
       <w:proofErr w:type="spellStart"/>
       <w:r>
@@ -3452,7 +3230,27 @@
           <w:sz w:val="28"/>
           <w:szCs w:val="28"/>
         </w:rPr>
-        <w:t xml:space="preserve">. Він дозволяє створювати швидкі, масштабовані та SEO-оптимізовані веб-додатки. Особливості Next.js включають в себе автоматичне підтримання </w:t>
+        <w:t xml:space="preserve">. Він надає ряд переваг, які роблять процес розробки ефективнішим та продуктивнішим. </w:t>
+      </w:r>
+    </w:p>
+    <w:p>
+      <w:pPr>
+        <w:spacing w:after="0" w:line="360" w:lineRule="auto"/>
+        <w:ind w:firstLine="851"/>
+        <w:jc w:val="both"/>
+        <w:rPr>
+          <w:rFonts w:ascii="Times New Roman" w:hAnsi="Times New Roman" w:cs="Times New Roman"/>
+          <w:sz w:val="28"/>
+          <w:szCs w:val="28"/>
+        </w:rPr>
+      </w:pPr>
+      <w:r>
+        <w:rPr>
+          <w:rFonts w:ascii="Times New Roman" w:hAnsi="Times New Roman" w:cs="Times New Roman"/>
+          <w:sz w:val="28"/>
+          <w:szCs w:val="28"/>
+        </w:rPr>
+        <w:t xml:space="preserve">Одна з ключових особливостей Next.js - це можливість виконання </w:t>
       </w:r>
       <w:proofErr w:type="spellStart"/>
       <w:r>
@@ -3470,7 +3268,47 @@
           <w:sz w:val="28"/>
           <w:szCs w:val="28"/>
         </w:rPr>
-        <w:t xml:space="preserve"> на стороні сервера, вбудовану оптимізацію зображень та сторінок, а також підтримку </w:t>
+        <w:t xml:space="preserve"> на стороні сервера, що сприяє покращенню продуктивності та оптимізації веб-додатків для пошукових систем. Це означає, що сторінки можуть відображатися швидше, а також бути доступними для індексації пошуковими системами, що поліпшує SEO-показники додатку.</w:t>
+      </w:r>
+    </w:p>
+    <w:p>
+      <w:pPr>
+        <w:spacing w:after="0" w:line="360" w:lineRule="auto"/>
+        <w:ind w:firstLine="851"/>
+        <w:jc w:val="both"/>
+        <w:rPr>
+          <w:rFonts w:ascii="Times New Roman" w:hAnsi="Times New Roman" w:cs="Times New Roman"/>
+          <w:sz w:val="28"/>
+          <w:szCs w:val="28"/>
+        </w:rPr>
+      </w:pPr>
+      <w:r>
+        <w:rPr>
+          <w:rFonts w:ascii="Times New Roman" w:hAnsi="Times New Roman" w:cs="Times New Roman"/>
+          <w:sz w:val="28"/>
+          <w:szCs w:val="28"/>
+        </w:rPr>
+        <w:t>Крім того, Next.js автоматично оптимізує зображення та сторінки, що дозволяє зменшити час завантаження сторінок та підвищити їх продуктивність.</w:t>
+      </w:r>
+    </w:p>
+    <w:p>
+      <w:pPr>
+        <w:spacing w:after="0" w:line="360" w:lineRule="auto"/>
+        <w:ind w:firstLine="851"/>
+        <w:jc w:val="both"/>
+        <w:rPr>
+          <w:rFonts w:ascii="Times New Roman" w:hAnsi="Times New Roman" w:cs="Times New Roman"/>
+          <w:sz w:val="28"/>
+          <w:szCs w:val="28"/>
+        </w:rPr>
+      </w:pPr>
+      <w:r>
+        <w:rPr>
+          <w:rFonts w:ascii="Times New Roman" w:hAnsi="Times New Roman" w:cs="Times New Roman"/>
+          <w:sz w:val="28"/>
+          <w:szCs w:val="28"/>
+        </w:rPr>
+        <w:t xml:space="preserve">Ще однією важливою особливістю є підтримка </w:t>
       </w:r>
       <w:proofErr w:type="spellStart"/>
       <w:r>
@@ -3488,15 +3326,27 @@
           <w:sz w:val="28"/>
           <w:szCs w:val="28"/>
         </w:rPr>
-        <w:t xml:space="preserve"> для розширення безпек</w:t>
-      </w:r>
-      <w:r>
-        <w:rPr>
-          <w:rFonts w:ascii="Times New Roman" w:hAnsi="Times New Roman" w:cs="Times New Roman"/>
-          <w:sz w:val="28"/>
-          <w:szCs w:val="28"/>
-        </w:rPr>
-        <w:t>и та продуктивності в розробці.</w:t>
+        <w:t>, яка дозволяє розробникам писати більш безпечний та прогнозований код за допомогою статичної типізації. Це зменшує кількість помилок та полегшує роботу з великими проектами, роблячи процес розробки більш ефективним.</w:t>
+      </w:r>
+    </w:p>
+    <w:p>
+      <w:pPr>
+        <w:spacing w:after="0" w:line="360" w:lineRule="auto"/>
+        <w:ind w:firstLine="851"/>
+        <w:jc w:val="both"/>
+        <w:rPr>
+          <w:rFonts w:ascii="Times New Roman" w:hAnsi="Times New Roman" w:cs="Times New Roman"/>
+          <w:sz w:val="28"/>
+          <w:szCs w:val="28"/>
+        </w:rPr>
+      </w:pPr>
+      <w:r>
+        <w:rPr>
+          <w:rFonts w:ascii="Times New Roman" w:hAnsi="Times New Roman" w:cs="Times New Roman"/>
+          <w:sz w:val="28"/>
+          <w:szCs w:val="28"/>
+        </w:rPr>
+        <w:t>Узагальнюючи, Next.js - це потужний інструмент для розробки веб-додатків, який надає широкий спектр можливостей для створення швидких, масштабованих та SEO-оптимізованих додатків.</w:t>
       </w:r>
     </w:p>
     <w:p>
@@ -3534,7 +3384,7 @@
           <w:sz w:val="28"/>
           <w:szCs w:val="28"/>
         </w:rPr>
-        <w:t xml:space="preserve">, що дозволяє виконувати код </w:t>
+        <w:t xml:space="preserve">, яке дозволяє виконувати код </w:t>
       </w:r>
       <w:proofErr w:type="spellStart"/>
       <w:r>
@@ -3552,7 +3402,45 @@
           <w:sz w:val="28"/>
           <w:szCs w:val="28"/>
         </w:rPr>
-        <w:t xml:space="preserve"> на сервері. </w:t>
+        <w:t xml:space="preserve"> на серверній стороні. Однією з основних переваг Node.js є його асинхронна та </w:t>
+      </w:r>
+      <w:proofErr w:type="spellStart"/>
+      <w:r>
+        <w:rPr>
+          <w:rFonts w:ascii="Times New Roman" w:hAnsi="Times New Roman" w:cs="Times New Roman"/>
+          <w:sz w:val="28"/>
+          <w:szCs w:val="28"/>
+        </w:rPr>
+        <w:t>подієва</w:t>
+      </w:r>
+      <w:proofErr w:type="spellEnd"/>
+      <w:r>
+        <w:rPr>
+          <w:rFonts w:ascii="Times New Roman" w:hAnsi="Times New Roman" w:cs="Times New Roman"/>
+          <w:sz w:val="28"/>
+          <w:szCs w:val="28"/>
+        </w:rPr>
+        <w:t xml:space="preserve"> модель програмування, яка дозволяє ефективно керувати великими обсягами одночасних запитів і операцій вводу/виводу.</w:t>
+      </w:r>
+    </w:p>
+    <w:p>
+      <w:pPr>
+        <w:spacing w:after="0" w:line="360" w:lineRule="auto"/>
+        <w:ind w:firstLine="851"/>
+        <w:jc w:val="both"/>
+        <w:rPr>
+          <w:rFonts w:ascii="Times New Roman" w:hAnsi="Times New Roman" w:cs="Times New Roman"/>
+          <w:sz w:val="28"/>
+          <w:szCs w:val="28"/>
+        </w:rPr>
+      </w:pPr>
+      <w:r>
+        <w:rPr>
+          <w:rFonts w:ascii="Times New Roman" w:hAnsi="Times New Roman" w:cs="Times New Roman"/>
+          <w:sz w:val="28"/>
+          <w:szCs w:val="28"/>
+        </w:rPr>
+        <w:t xml:space="preserve">Типізація є важливим аспектом розробки програмного забезпечення, який дозволяє забезпечити більшу стабільність та надійність коду. </w:t>
       </w:r>
       <w:proofErr w:type="spellStart"/>
       <w:r>
@@ -3570,7 +3458,7 @@
           <w:sz w:val="28"/>
           <w:szCs w:val="28"/>
         </w:rPr>
-        <w:t xml:space="preserve"> - це розширення </w:t>
+        <w:t xml:space="preserve"> є розширенням </w:t>
       </w:r>
       <w:proofErr w:type="spellStart"/>
       <w:r>
@@ -3588,7 +3476,16 @@
           <w:sz w:val="28"/>
           <w:szCs w:val="28"/>
         </w:rPr>
-        <w:t xml:space="preserve">, яке додає статичну типізацію та інші сучасні функції до мови. Використання Node.js разом з </w:t>
+        <w:t xml:space="preserve">, яке додає статичну типізацію та інші сучасні </w:t>
+      </w:r>
+      <w:r>
+        <w:rPr>
+          <w:rFonts w:ascii="Times New Roman" w:hAnsi="Times New Roman" w:cs="Times New Roman"/>
+          <w:sz w:val="28"/>
+          <w:szCs w:val="28"/>
+        </w:rPr>
+        <w:lastRenderedPageBreak/>
+        <w:t xml:space="preserve">функції до мови. Використання </w:t>
       </w:r>
       <w:proofErr w:type="spellStart"/>
       <w:r>
@@ -3606,7 +3503,372 @@
           <w:sz w:val="28"/>
           <w:szCs w:val="28"/>
         </w:rPr>
-        <w:t xml:space="preserve"> надає можливість писати безпечний та підтримуваний код, що сприяє якості та надійності веб-додатку.</w:t>
+        <w:t xml:space="preserve"> у поєднанні з Node.js дозволяє розробникам створювати більш безпечний та підтримуваний код, оскільки статична типізація дозволяє виявляти помилки на етапі розробки та підвищує зрозумілість коду для інших розробників.</w:t>
+      </w:r>
+    </w:p>
+    <w:p>
+      <w:pPr>
+        <w:spacing w:after="0" w:line="360" w:lineRule="auto"/>
+        <w:ind w:firstLine="851"/>
+        <w:jc w:val="both"/>
+        <w:rPr>
+          <w:rFonts w:ascii="Times New Roman" w:hAnsi="Times New Roman" w:cs="Times New Roman"/>
+          <w:sz w:val="28"/>
+          <w:szCs w:val="28"/>
+        </w:rPr>
+      </w:pPr>
+      <w:proofErr w:type="spellStart"/>
+      <w:r>
+        <w:rPr>
+          <w:rFonts w:ascii="Times New Roman" w:hAnsi="Times New Roman" w:cs="Times New Roman"/>
+          <w:sz w:val="28"/>
+          <w:szCs w:val="28"/>
+        </w:rPr>
+        <w:t>TypeScript</w:t>
+      </w:r>
+      <w:proofErr w:type="spellEnd"/>
+      <w:r>
+        <w:rPr>
+          <w:rFonts w:ascii="Times New Roman" w:hAnsi="Times New Roman" w:cs="Times New Roman"/>
+          <w:sz w:val="28"/>
+          <w:szCs w:val="28"/>
+        </w:rPr>
+        <w:t xml:space="preserve"> - це розширення мови </w:t>
+      </w:r>
+      <w:proofErr w:type="spellStart"/>
+      <w:r>
+        <w:rPr>
+          <w:rFonts w:ascii="Times New Roman" w:hAnsi="Times New Roman" w:cs="Times New Roman"/>
+          <w:sz w:val="28"/>
+          <w:szCs w:val="28"/>
+        </w:rPr>
+        <w:t>JavaScript</w:t>
+      </w:r>
+      <w:proofErr w:type="spellEnd"/>
+      <w:r>
+        <w:rPr>
+          <w:rFonts w:ascii="Times New Roman" w:hAnsi="Times New Roman" w:cs="Times New Roman"/>
+          <w:sz w:val="28"/>
+          <w:szCs w:val="28"/>
+        </w:rPr>
+        <w:t xml:space="preserve">, яке надає ряд корисних функцій та можливостей для розробників веб-додатків. Він є статично типізованою мовою програмування, що означає, що він дозволяє вказувати типи змінних, параметрів функцій та інших елементів програмного коду. Така статична типізація допомагає виявляти помилки в коді на етапі розробки, що полегшує </w:t>
+      </w:r>
+      <w:proofErr w:type="spellStart"/>
+      <w:r>
+        <w:rPr>
+          <w:rFonts w:ascii="Times New Roman" w:hAnsi="Times New Roman" w:cs="Times New Roman"/>
+          <w:sz w:val="28"/>
+          <w:szCs w:val="28"/>
+        </w:rPr>
+        <w:t>відлагодження</w:t>
+      </w:r>
+      <w:proofErr w:type="spellEnd"/>
+      <w:r>
+        <w:rPr>
+          <w:rFonts w:ascii="Times New Roman" w:hAnsi="Times New Roman" w:cs="Times New Roman"/>
+          <w:sz w:val="28"/>
+          <w:szCs w:val="28"/>
+        </w:rPr>
+        <w:t xml:space="preserve"> та підтримку програмного забезпечення.</w:t>
+      </w:r>
+    </w:p>
+    <w:p>
+      <w:pPr>
+        <w:spacing w:after="0" w:line="360" w:lineRule="auto"/>
+        <w:ind w:firstLine="851"/>
+        <w:jc w:val="both"/>
+        <w:rPr>
+          <w:rFonts w:ascii="Times New Roman" w:hAnsi="Times New Roman" w:cs="Times New Roman"/>
+          <w:sz w:val="28"/>
+          <w:szCs w:val="28"/>
+        </w:rPr>
+      </w:pPr>
+      <w:r>
+        <w:rPr>
+          <w:rFonts w:ascii="Times New Roman" w:hAnsi="Times New Roman" w:cs="Times New Roman"/>
+          <w:sz w:val="28"/>
+          <w:szCs w:val="28"/>
+        </w:rPr>
+        <w:t xml:space="preserve">У порівнянні з </w:t>
+      </w:r>
+      <w:proofErr w:type="spellStart"/>
+      <w:r>
+        <w:rPr>
+          <w:rFonts w:ascii="Times New Roman" w:hAnsi="Times New Roman" w:cs="Times New Roman"/>
+          <w:sz w:val="28"/>
+          <w:szCs w:val="28"/>
+        </w:rPr>
+        <w:t>JavaScript</w:t>
+      </w:r>
+      <w:proofErr w:type="spellEnd"/>
+      <w:r>
+        <w:rPr>
+          <w:rFonts w:ascii="Times New Roman" w:hAnsi="Times New Roman" w:cs="Times New Roman"/>
+          <w:sz w:val="28"/>
+          <w:szCs w:val="28"/>
+        </w:rPr>
+        <w:t xml:space="preserve">, </w:t>
+      </w:r>
+      <w:proofErr w:type="spellStart"/>
+      <w:r>
+        <w:rPr>
+          <w:rFonts w:ascii="Times New Roman" w:hAnsi="Times New Roman" w:cs="Times New Roman"/>
+          <w:sz w:val="28"/>
+          <w:szCs w:val="28"/>
+        </w:rPr>
+        <w:t>TypeScript</w:t>
+      </w:r>
+      <w:proofErr w:type="spellEnd"/>
+      <w:r>
+        <w:rPr>
+          <w:rFonts w:ascii="Times New Roman" w:hAnsi="Times New Roman" w:cs="Times New Roman"/>
+          <w:sz w:val="28"/>
+          <w:szCs w:val="28"/>
+        </w:rPr>
+        <w:t xml:space="preserve"> дозволяє розробникам створювати більш структурований та надійний код. Наприклад, в </w:t>
+      </w:r>
+      <w:proofErr w:type="spellStart"/>
+      <w:r>
+        <w:rPr>
+          <w:rFonts w:ascii="Times New Roman" w:hAnsi="Times New Roman" w:cs="Times New Roman"/>
+          <w:sz w:val="28"/>
+          <w:szCs w:val="28"/>
+        </w:rPr>
+        <w:t>TypeScript</w:t>
+      </w:r>
+      <w:proofErr w:type="spellEnd"/>
+      <w:r>
+        <w:rPr>
+          <w:rFonts w:ascii="Times New Roman" w:hAnsi="Times New Roman" w:cs="Times New Roman"/>
+          <w:sz w:val="28"/>
+          <w:szCs w:val="28"/>
+        </w:rPr>
+        <w:t xml:space="preserve"> можна визначити типи змінних, що дозволяє підказувати IDE про можливі помилки та відсутність типів. Це допомагає уникнути помилок, пов'язаних з неправильним використанням змінних та функцій.</w:t>
+      </w:r>
+    </w:p>
+    <w:p>
+      <w:pPr>
+        <w:spacing w:after="0" w:line="360" w:lineRule="auto"/>
+        <w:ind w:firstLine="851"/>
+        <w:jc w:val="both"/>
+        <w:rPr>
+          <w:rFonts w:ascii="Times New Roman" w:hAnsi="Times New Roman" w:cs="Times New Roman"/>
+          <w:sz w:val="28"/>
+          <w:szCs w:val="28"/>
+        </w:rPr>
+      </w:pPr>
+      <w:r>
+        <w:rPr>
+          <w:rFonts w:ascii="Times New Roman" w:hAnsi="Times New Roman" w:cs="Times New Roman"/>
+          <w:sz w:val="28"/>
+          <w:szCs w:val="28"/>
+        </w:rPr>
+        <w:t xml:space="preserve">Однією з переваг </w:t>
+      </w:r>
+      <w:proofErr w:type="spellStart"/>
+      <w:r>
+        <w:rPr>
+          <w:rFonts w:ascii="Times New Roman" w:hAnsi="Times New Roman" w:cs="Times New Roman"/>
+          <w:sz w:val="28"/>
+          <w:szCs w:val="28"/>
+        </w:rPr>
+        <w:t>TypeScript</w:t>
+      </w:r>
+      <w:proofErr w:type="spellEnd"/>
+      <w:r>
+        <w:rPr>
+          <w:rFonts w:ascii="Times New Roman" w:hAnsi="Times New Roman" w:cs="Times New Roman"/>
+          <w:sz w:val="28"/>
+          <w:szCs w:val="28"/>
+        </w:rPr>
+        <w:t xml:space="preserve"> є можливість використання новітніх функцій </w:t>
+      </w:r>
+      <w:proofErr w:type="spellStart"/>
+      <w:r>
+        <w:rPr>
+          <w:rFonts w:ascii="Times New Roman" w:hAnsi="Times New Roman" w:cs="Times New Roman"/>
+          <w:sz w:val="28"/>
+          <w:szCs w:val="28"/>
+        </w:rPr>
+        <w:t>JavaScript</w:t>
+      </w:r>
+      <w:proofErr w:type="spellEnd"/>
+      <w:r>
+        <w:rPr>
+          <w:rFonts w:ascii="Times New Roman" w:hAnsi="Times New Roman" w:cs="Times New Roman"/>
+          <w:sz w:val="28"/>
+          <w:szCs w:val="28"/>
+        </w:rPr>
+        <w:t xml:space="preserve">, таких як </w:t>
+      </w:r>
+      <w:proofErr w:type="spellStart"/>
+      <w:r>
+        <w:rPr>
+          <w:rFonts w:ascii="Times New Roman" w:hAnsi="Times New Roman" w:cs="Times New Roman"/>
+          <w:sz w:val="28"/>
+          <w:szCs w:val="28"/>
+        </w:rPr>
+        <w:t>стрілкові</w:t>
+      </w:r>
+      <w:proofErr w:type="spellEnd"/>
+      <w:r>
+        <w:rPr>
+          <w:rFonts w:ascii="Times New Roman" w:hAnsi="Times New Roman" w:cs="Times New Roman"/>
+          <w:sz w:val="28"/>
+          <w:szCs w:val="28"/>
+        </w:rPr>
+        <w:t xml:space="preserve"> функції, розширені параметри, рекурсивні функції та інші. </w:t>
+      </w:r>
+      <w:proofErr w:type="spellStart"/>
+      <w:r>
+        <w:rPr>
+          <w:rFonts w:ascii="Times New Roman" w:hAnsi="Times New Roman" w:cs="Times New Roman"/>
+          <w:sz w:val="28"/>
+          <w:szCs w:val="28"/>
+        </w:rPr>
+        <w:t>TypeScript</w:t>
+      </w:r>
+      <w:proofErr w:type="spellEnd"/>
+      <w:r>
+        <w:rPr>
+          <w:rFonts w:ascii="Times New Roman" w:hAnsi="Times New Roman" w:cs="Times New Roman"/>
+          <w:sz w:val="28"/>
+          <w:szCs w:val="28"/>
+        </w:rPr>
+        <w:t xml:space="preserve"> дозволяє використовувати ці функції, забезпечуючи при цьому переваги статичної типізації та підтримки IDE.</w:t>
+      </w:r>
+    </w:p>
+    <w:p>
+      <w:pPr>
+        <w:spacing w:after="0" w:line="360" w:lineRule="auto"/>
+        <w:ind w:firstLine="851"/>
+        <w:jc w:val="both"/>
+        <w:rPr>
+          <w:rFonts w:ascii="Times New Roman" w:hAnsi="Times New Roman" w:cs="Times New Roman"/>
+          <w:sz w:val="28"/>
+          <w:szCs w:val="28"/>
+        </w:rPr>
+      </w:pPr>
+      <w:r>
+        <w:rPr>
+          <w:rFonts w:ascii="Times New Roman" w:hAnsi="Times New Roman" w:cs="Times New Roman"/>
+          <w:sz w:val="28"/>
+          <w:szCs w:val="28"/>
+        </w:rPr>
+        <w:t xml:space="preserve">Крім того, </w:t>
+      </w:r>
+      <w:proofErr w:type="spellStart"/>
+      <w:r>
+        <w:rPr>
+          <w:rFonts w:ascii="Times New Roman" w:hAnsi="Times New Roman" w:cs="Times New Roman"/>
+          <w:sz w:val="28"/>
+          <w:szCs w:val="28"/>
+        </w:rPr>
+        <w:t>TypeScript</w:t>
+      </w:r>
+      <w:proofErr w:type="spellEnd"/>
+      <w:r>
+        <w:rPr>
+          <w:rFonts w:ascii="Times New Roman" w:hAnsi="Times New Roman" w:cs="Times New Roman"/>
+          <w:sz w:val="28"/>
+          <w:szCs w:val="28"/>
+        </w:rPr>
+        <w:t xml:space="preserve"> має багато інших корисних функцій, таких як інтерфейси, класи, узагальнення та модулі, які полегшують розробку великих та складних веб-додатків. Використання таких конструкцій допомагає створювати чистий та організований код, що сприяє його зрозумінню та підтримці.</w:t>
+      </w:r>
+    </w:p>
+    <w:p>
+      <w:pPr>
+        <w:spacing w:after="0" w:line="360" w:lineRule="auto"/>
+        <w:ind w:firstLine="851"/>
+        <w:jc w:val="both"/>
+        <w:rPr>
+          <w:rFonts w:ascii="Times New Roman" w:hAnsi="Times New Roman" w:cs="Times New Roman"/>
+          <w:sz w:val="28"/>
+          <w:szCs w:val="28"/>
+        </w:rPr>
+      </w:pPr>
+      <w:r>
+        <w:rPr>
+          <w:rFonts w:ascii="Times New Roman" w:hAnsi="Times New Roman" w:cs="Times New Roman"/>
+          <w:sz w:val="28"/>
+          <w:szCs w:val="28"/>
+        </w:rPr>
+        <w:t xml:space="preserve">Отже, </w:t>
+      </w:r>
+      <w:proofErr w:type="spellStart"/>
+      <w:r>
+        <w:rPr>
+          <w:rFonts w:ascii="Times New Roman" w:hAnsi="Times New Roman" w:cs="Times New Roman"/>
+          <w:sz w:val="28"/>
+          <w:szCs w:val="28"/>
+        </w:rPr>
+        <w:t>TypeScript</w:t>
+      </w:r>
+      <w:proofErr w:type="spellEnd"/>
+      <w:r>
+        <w:rPr>
+          <w:rFonts w:ascii="Times New Roman" w:hAnsi="Times New Roman" w:cs="Times New Roman"/>
+          <w:sz w:val="28"/>
+          <w:szCs w:val="28"/>
+        </w:rPr>
+        <w:t xml:space="preserve"> є потужним інструментом для розробки веб-додатків, який дозволяє створювати структурований, безпечний та ефективний код на основі </w:t>
+      </w:r>
+      <w:proofErr w:type="spellStart"/>
+      <w:r>
+        <w:rPr>
+          <w:rFonts w:ascii="Times New Roman" w:hAnsi="Times New Roman" w:cs="Times New Roman"/>
+          <w:sz w:val="28"/>
+          <w:szCs w:val="28"/>
+        </w:rPr>
+        <w:t>JavaScript</w:t>
+      </w:r>
+      <w:proofErr w:type="spellEnd"/>
+      <w:r>
+        <w:rPr>
+          <w:rFonts w:ascii="Times New Roman" w:hAnsi="Times New Roman" w:cs="Times New Roman"/>
+          <w:sz w:val="28"/>
+          <w:szCs w:val="28"/>
+        </w:rPr>
+        <w:t>. Його статична типізація та ряд додаткових функцій роблять його важливим інструментом для розробників, які шукають шляхи підвищення якості та надійності свого програмного забезпечення.</w:t>
+      </w:r>
+    </w:p>
+    <w:p>
+      <w:pPr>
+        <w:spacing w:after="0" w:line="360" w:lineRule="auto"/>
+        <w:ind w:firstLine="851"/>
+        <w:jc w:val="both"/>
+        <w:rPr>
+          <w:rFonts w:ascii="Times New Roman" w:hAnsi="Times New Roman" w:cs="Times New Roman"/>
+          <w:sz w:val="28"/>
+          <w:szCs w:val="28"/>
+        </w:rPr>
+      </w:pPr>
+      <w:r>
+        <w:rPr>
+          <w:rFonts w:ascii="Times New Roman" w:hAnsi="Times New Roman" w:cs="Times New Roman"/>
+          <w:sz w:val="28"/>
+          <w:szCs w:val="28"/>
+        </w:rPr>
+        <w:lastRenderedPageBreak/>
+        <w:t xml:space="preserve">Разом Node.js та </w:t>
+      </w:r>
+      <w:proofErr w:type="spellStart"/>
+      <w:r>
+        <w:rPr>
+          <w:rFonts w:ascii="Times New Roman" w:hAnsi="Times New Roman" w:cs="Times New Roman"/>
+          <w:sz w:val="28"/>
+          <w:szCs w:val="28"/>
+        </w:rPr>
+        <w:t>TypeScript</w:t>
+      </w:r>
+      <w:proofErr w:type="spellEnd"/>
+      <w:r>
+        <w:rPr>
+          <w:rFonts w:ascii="Times New Roman" w:hAnsi="Times New Roman" w:cs="Times New Roman"/>
+          <w:sz w:val="28"/>
+          <w:szCs w:val="28"/>
+        </w:rPr>
+        <w:t xml:space="preserve"> створюють потужний інструментарій для розробки серверних додатків, що дозволяє писати ефективний, безпечний та надійний код, що відповідає сучасним стандартам розробки програмного забезпечення.</w:t>
       </w:r>
     </w:p>
     <w:p>
@@ -3662,7 +3924,27 @@
           <w:sz w:val="28"/>
           <w:szCs w:val="28"/>
         </w:rPr>
-        <w:t xml:space="preserve"> використовуються для отримання </w:t>
+        <w:t xml:space="preserve"> є важливими джерелами географічних даних і топографічних карт. Вони надають доступ до широкого спектру інформації, такої як висоти ландшафту, контурні лінії, рельєф та інші топографічні характеристики. Використання цих API дозволяє отримати доступ до актуальних та детальних даних про територію, що може бути використано для різноманітних цілей у веб-додатку.</w:t>
+      </w:r>
+    </w:p>
+    <w:p>
+      <w:pPr>
+        <w:spacing w:after="0" w:line="360" w:lineRule="auto"/>
+        <w:ind w:firstLine="851"/>
+        <w:jc w:val="both"/>
+        <w:rPr>
+          <w:rFonts w:ascii="Times New Roman" w:hAnsi="Times New Roman" w:cs="Times New Roman"/>
+          <w:sz w:val="28"/>
+          <w:szCs w:val="28"/>
+        </w:rPr>
+      </w:pPr>
+      <w:r>
+        <w:rPr>
+          <w:rFonts w:ascii="Times New Roman" w:hAnsi="Times New Roman" w:cs="Times New Roman"/>
+          <w:sz w:val="28"/>
+          <w:szCs w:val="28"/>
+        </w:rPr>
+        <w:t xml:space="preserve">За допомогою </w:t>
       </w:r>
       <w:proofErr w:type="spellStart"/>
       <w:r>
@@ -3680,69 +3962,241 @@
           <w:sz w:val="28"/>
           <w:szCs w:val="28"/>
         </w:rPr>
-        <w:t xml:space="preserve"> та топографічних карт. Ці дані можуть бути використані для відображення топографічної інф</w:t>
-      </w:r>
-      <w:r>
-        <w:rPr>
-          <w:rFonts w:ascii="Times New Roman" w:hAnsi="Times New Roman" w:cs="Times New Roman"/>
-          <w:sz w:val="28"/>
-          <w:szCs w:val="28"/>
-        </w:rPr>
-        <w:t>ормації на мапах у веб-додатку.</w:t>
-      </w:r>
-    </w:p>
-    <w:p>
-      <w:pPr>
-        <w:spacing w:after="0" w:line="360" w:lineRule="auto"/>
-        <w:ind w:firstLine="851"/>
-        <w:jc w:val="both"/>
-        <w:rPr>
-          <w:rFonts w:ascii="Times New Roman" w:hAnsi="Times New Roman" w:cs="Times New Roman"/>
-          <w:sz w:val="28"/>
-          <w:szCs w:val="28"/>
-        </w:rPr>
-      </w:pPr>
-      <w:proofErr w:type="spellStart"/>
-      <w:r>
-        <w:rPr>
-          <w:rFonts w:ascii="Times New Roman" w:hAnsi="Times New Roman" w:cs="Times New Roman"/>
-          <w:sz w:val="28"/>
-          <w:szCs w:val="28"/>
-        </w:rPr>
-        <w:t>Leaflet</w:t>
-      </w:r>
-      <w:proofErr w:type="spellEnd"/>
-      <w:r>
-        <w:rPr>
-          <w:rFonts w:ascii="Times New Roman" w:hAnsi="Times New Roman" w:cs="Times New Roman"/>
-          <w:sz w:val="28"/>
-          <w:szCs w:val="28"/>
-        </w:rPr>
-        <w:t xml:space="preserve"> - це відкрите програмне забезпечення для відображення мап та </w:t>
-      </w:r>
-      <w:proofErr w:type="spellStart"/>
-      <w:r>
-        <w:rPr>
-          <w:rFonts w:ascii="Times New Roman" w:hAnsi="Times New Roman" w:cs="Times New Roman"/>
-          <w:sz w:val="28"/>
-          <w:szCs w:val="28"/>
-        </w:rPr>
-        <w:t>геоданих</w:t>
-      </w:r>
-      <w:proofErr w:type="spellEnd"/>
-      <w:r>
-        <w:rPr>
-          <w:rFonts w:ascii="Times New Roman" w:hAnsi="Times New Roman" w:cs="Times New Roman"/>
-          <w:sz w:val="28"/>
-          <w:szCs w:val="28"/>
-        </w:rPr>
-        <w:t xml:space="preserve"> у веб-додатках. Вона надає простий та легкий у використанні API для відображення різноманітної географічної інформації на картах.</w:t>
-      </w:r>
-    </w:p>
-    <w:p>
-      <w:pPr>
-        <w:spacing w:after="0" w:line="360" w:lineRule="auto"/>
-        <w:jc w:val="center"/>
+        <w:t xml:space="preserve"> та топографічних карт з </w:t>
+      </w:r>
+      <w:proofErr w:type="spellStart"/>
+      <w:r>
+        <w:rPr>
+          <w:rFonts w:ascii="Times New Roman" w:hAnsi="Times New Roman" w:cs="Times New Roman"/>
+          <w:sz w:val="28"/>
+          <w:szCs w:val="28"/>
+        </w:rPr>
+        <w:t>OpenTopoMap</w:t>
+      </w:r>
+      <w:proofErr w:type="spellEnd"/>
+      <w:r>
+        <w:rPr>
+          <w:rFonts w:ascii="Times New Roman" w:hAnsi="Times New Roman" w:cs="Times New Roman"/>
+          <w:sz w:val="28"/>
+          <w:szCs w:val="28"/>
+        </w:rPr>
+        <w:t xml:space="preserve"> та </w:t>
+      </w:r>
+      <w:proofErr w:type="spellStart"/>
+      <w:r>
+        <w:rPr>
+          <w:rFonts w:ascii="Times New Roman" w:hAnsi="Times New Roman" w:cs="Times New Roman"/>
+          <w:sz w:val="28"/>
+          <w:szCs w:val="28"/>
+        </w:rPr>
+        <w:t>OpenTopoData</w:t>
+      </w:r>
+      <w:proofErr w:type="spellEnd"/>
+      <w:r>
+        <w:rPr>
+          <w:rFonts w:ascii="Times New Roman" w:hAnsi="Times New Roman" w:cs="Times New Roman"/>
+          <w:sz w:val="28"/>
+          <w:szCs w:val="28"/>
+        </w:rPr>
+        <w:t xml:space="preserve"> можна створювати веб-карти, які відображають топографічну інформацію, таку як гори, долини, річки та інші природні об'єкти. Це дозволяє користувачам отримати детальну картографічну інформацію про конкретні області, що може бути корисним для планування маршрутів, дослідження ландшафту та відкриття нових місць.</w:t>
+      </w:r>
+    </w:p>
+    <w:p>
+      <w:pPr>
+        <w:spacing w:after="0" w:line="360" w:lineRule="auto"/>
+        <w:ind w:firstLine="851"/>
+        <w:jc w:val="both"/>
+        <w:rPr>
+          <w:rFonts w:ascii="Times New Roman" w:hAnsi="Times New Roman" w:cs="Times New Roman"/>
+          <w:sz w:val="28"/>
+          <w:szCs w:val="28"/>
+        </w:rPr>
+      </w:pPr>
+      <w:r>
+        <w:rPr>
+          <w:rFonts w:ascii="Times New Roman" w:hAnsi="Times New Roman" w:cs="Times New Roman"/>
+          <w:sz w:val="28"/>
+          <w:szCs w:val="28"/>
+        </w:rPr>
+        <w:t xml:space="preserve">Використання API </w:t>
+      </w:r>
+      <w:proofErr w:type="spellStart"/>
+      <w:r>
+        <w:rPr>
+          <w:rFonts w:ascii="Times New Roman" w:hAnsi="Times New Roman" w:cs="Times New Roman"/>
+          <w:sz w:val="28"/>
+          <w:szCs w:val="28"/>
+        </w:rPr>
+        <w:t>OpenTopoMap</w:t>
+      </w:r>
+      <w:proofErr w:type="spellEnd"/>
+      <w:r>
+        <w:rPr>
+          <w:rFonts w:ascii="Times New Roman" w:hAnsi="Times New Roman" w:cs="Times New Roman"/>
+          <w:sz w:val="28"/>
+          <w:szCs w:val="28"/>
+        </w:rPr>
+        <w:t xml:space="preserve"> та </w:t>
+      </w:r>
+      <w:proofErr w:type="spellStart"/>
+      <w:r>
+        <w:rPr>
+          <w:rFonts w:ascii="Times New Roman" w:hAnsi="Times New Roman" w:cs="Times New Roman"/>
+          <w:sz w:val="28"/>
+          <w:szCs w:val="28"/>
+        </w:rPr>
+        <w:t>OpenTopoData</w:t>
+      </w:r>
+      <w:proofErr w:type="spellEnd"/>
+      <w:r>
+        <w:rPr>
+          <w:rFonts w:ascii="Times New Roman" w:hAnsi="Times New Roman" w:cs="Times New Roman"/>
+          <w:sz w:val="28"/>
+          <w:szCs w:val="28"/>
+        </w:rPr>
+        <w:t xml:space="preserve"> в сучасних веб-додатках дозволяє створювати інтерактивні та інформативні карти, які надають користувачам доступ до різноманітної географічної інформації та допомагають їм зрозуміти ландшафт та топографію області, що досліджується.</w:t>
+      </w:r>
+    </w:p>
+    <w:p>
+      <w:pPr>
+        <w:spacing w:after="0" w:line="360" w:lineRule="auto"/>
+        <w:ind w:firstLine="851"/>
+        <w:jc w:val="both"/>
+        <w:rPr>
+          <w:rFonts w:ascii="Times New Roman" w:hAnsi="Times New Roman" w:cs="Times New Roman"/>
+          <w:sz w:val="28"/>
+          <w:szCs w:val="28"/>
+        </w:rPr>
+      </w:pPr>
+      <w:r>
+        <w:rPr>
+          <w:rFonts w:ascii="Times New Roman" w:hAnsi="Times New Roman" w:cs="Times New Roman"/>
+          <w:sz w:val="28"/>
+          <w:szCs w:val="28"/>
+        </w:rPr>
+        <w:t>NPM (</w:t>
+      </w:r>
+      <w:proofErr w:type="spellStart"/>
+      <w:r>
+        <w:rPr>
+          <w:rFonts w:ascii="Times New Roman" w:hAnsi="Times New Roman" w:cs="Times New Roman"/>
+          <w:sz w:val="28"/>
+          <w:szCs w:val="28"/>
+        </w:rPr>
+        <w:t>Node</w:t>
+      </w:r>
+      <w:proofErr w:type="spellEnd"/>
+      <w:r>
+        <w:rPr>
+          <w:rFonts w:ascii="Times New Roman" w:hAnsi="Times New Roman" w:cs="Times New Roman"/>
+          <w:sz w:val="28"/>
+          <w:szCs w:val="28"/>
+        </w:rPr>
+        <w:t xml:space="preserve"> </w:t>
+      </w:r>
+      <w:proofErr w:type="spellStart"/>
+      <w:r>
+        <w:rPr>
+          <w:rFonts w:ascii="Times New Roman" w:hAnsi="Times New Roman" w:cs="Times New Roman"/>
+          <w:sz w:val="28"/>
+          <w:szCs w:val="28"/>
+        </w:rPr>
+        <w:t>Package</w:t>
+      </w:r>
+      <w:proofErr w:type="spellEnd"/>
+      <w:r>
+        <w:rPr>
+          <w:rFonts w:ascii="Times New Roman" w:hAnsi="Times New Roman" w:cs="Times New Roman"/>
+          <w:sz w:val="28"/>
+          <w:szCs w:val="28"/>
+        </w:rPr>
+        <w:t xml:space="preserve"> </w:t>
+      </w:r>
+      <w:proofErr w:type="spellStart"/>
+      <w:r>
+        <w:rPr>
+          <w:rFonts w:ascii="Times New Roman" w:hAnsi="Times New Roman" w:cs="Times New Roman"/>
+          <w:sz w:val="28"/>
+          <w:szCs w:val="28"/>
+        </w:rPr>
+        <w:t>Manager</w:t>
+      </w:r>
+      <w:proofErr w:type="spellEnd"/>
+      <w:r>
+        <w:rPr>
+          <w:rFonts w:ascii="Times New Roman" w:hAnsi="Times New Roman" w:cs="Times New Roman"/>
+          <w:sz w:val="28"/>
+          <w:szCs w:val="28"/>
+        </w:rPr>
+        <w:t xml:space="preserve">) - це централізований </w:t>
+      </w:r>
+      <w:proofErr w:type="spellStart"/>
+      <w:r>
+        <w:rPr>
+          <w:rFonts w:ascii="Times New Roman" w:hAnsi="Times New Roman" w:cs="Times New Roman"/>
+          <w:sz w:val="28"/>
+          <w:szCs w:val="28"/>
+        </w:rPr>
+        <w:t>репозиторій</w:t>
+      </w:r>
+      <w:proofErr w:type="spellEnd"/>
+      <w:r>
+        <w:rPr>
+          <w:rFonts w:ascii="Times New Roman" w:hAnsi="Times New Roman" w:cs="Times New Roman"/>
+          <w:sz w:val="28"/>
+          <w:szCs w:val="28"/>
+        </w:rPr>
+        <w:t xml:space="preserve"> пакетів для платформи Node.js. Він дозволяє розробникам легко встановлювати, оновлювати та використовувати різноманітні пакети програмного забезпечення, необхідні для розробки веб-додатків на основі Node.js.</w:t>
+      </w:r>
+    </w:p>
+    <w:p>
+      <w:pPr>
+        <w:spacing w:after="0" w:line="360" w:lineRule="auto"/>
+        <w:ind w:firstLine="851"/>
+        <w:jc w:val="both"/>
+        <w:rPr>
+          <w:rFonts w:ascii="Times New Roman" w:hAnsi="Times New Roman" w:cs="Times New Roman"/>
+          <w:sz w:val="28"/>
+          <w:szCs w:val="28"/>
+        </w:rPr>
+      </w:pPr>
+      <w:r>
+        <w:rPr>
+          <w:rFonts w:ascii="Times New Roman" w:hAnsi="Times New Roman" w:cs="Times New Roman"/>
+          <w:sz w:val="28"/>
+          <w:szCs w:val="28"/>
+        </w:rPr>
+        <w:t>Однією з ключових переваг NPM є простота використання та доступність тисяч різних пакетів, які використовуються для різних цілей, таких як розробка серверної та клієнтської частин веб-додатків, створення інтерфейсів користувача, робота з базами даних та багато іншого.</w:t>
+      </w:r>
+    </w:p>
+    <w:p>
+      <w:pPr>
+        <w:spacing w:after="0" w:line="360" w:lineRule="auto"/>
+        <w:ind w:firstLine="851"/>
+        <w:jc w:val="both"/>
+        <w:rPr>
+          <w:rFonts w:ascii="Times New Roman" w:hAnsi="Times New Roman" w:cs="Times New Roman"/>
+          <w:sz w:val="28"/>
+          <w:szCs w:val="28"/>
+        </w:rPr>
+      </w:pPr>
+    </w:p>
+    <w:p>
+      <w:pPr>
+        <w:spacing w:after="0" w:line="360" w:lineRule="auto"/>
+        <w:ind w:firstLine="851"/>
+        <w:jc w:val="both"/>
+        <w:rPr>
+          <w:rFonts w:ascii="Times New Roman" w:hAnsi="Times New Roman" w:cs="Times New Roman"/>
+          <w:sz w:val="28"/>
+          <w:szCs w:val="28"/>
+        </w:rPr>
+      </w:pPr>
+    </w:p>
+    <w:p>
+      <w:pPr>
+        <w:spacing w:after="0" w:line="360" w:lineRule="auto"/>
+        <w:jc w:val="both"/>
         <w:rPr>
           <w:rFonts w:ascii="Times New Roman" w:hAnsi="Times New Roman" w:cs="Times New Roman"/>
           <w:sz w:val="28"/>
@@ -3754,10 +4208,378 @@
           <w:noProof/>
           <w:lang w:val="ru-RU" w:eastAsia="ru-RU"/>
         </w:rPr>
+        <w:lastRenderedPageBreak/>
         <w:drawing>
           <wp:inline distT="0" distB="0" distL="0" distR="0">
-            <wp:extent cx="2171700" cy="1983764"/>
-            <wp:effectExtent l="0" t="0" r="0" b="0"/>
+            <wp:extent cx="5940425" cy="3477087"/>
+            <wp:effectExtent l="0" t="0" r="3175" b="9525"/>
+            <wp:docPr id="8" name="Рисунок 8" descr="Node Package Manager | Board Infinity"/>
+            <wp:cNvGraphicFramePr>
+              <a:graphicFrameLocks xmlns:a="http://schemas.openxmlformats.org/drawingml/2006/main" noChangeAspect="1"/>
+            </wp:cNvGraphicFramePr>
+            <a:graphic xmlns:a="http://schemas.openxmlformats.org/drawingml/2006/main">
+              <a:graphicData uri="http://schemas.openxmlformats.org/drawingml/2006/picture">
+                <pic:pic xmlns:pic="http://schemas.openxmlformats.org/drawingml/2006/picture">
+                  <pic:nvPicPr>
+                    <pic:cNvPr id="0" name="Picture 6" descr="Node Package Manager | Board Infinity"/>
+                    <pic:cNvPicPr>
+                      <a:picLocks noChangeAspect="1" noChangeArrowheads="1"/>
+                    </pic:cNvPicPr>
+                  </pic:nvPicPr>
+                  <pic:blipFill>
+                    <a:blip r:embed="rId16">
+                      <a:extLst>
+                        <a:ext uri="{28A0092B-C50C-407E-A947-70E740481C1C}">
+                          <a14:useLocalDpi xmlns:a14="http://schemas.microsoft.com/office/drawing/2010/main" val="0"/>
+                        </a:ext>
+                      </a:extLst>
+                    </a:blip>
+                    <a:srcRect/>
+                    <a:stretch>
+                      <a:fillRect/>
+                    </a:stretch>
+                  </pic:blipFill>
+                  <pic:spPr bwMode="auto">
+                    <a:xfrm>
+                      <a:off x="0" y="0"/>
+                      <a:ext cx="5940425" cy="3477087"/>
+                    </a:xfrm>
+                    <a:prstGeom prst="rect">
+                      <a:avLst/>
+                    </a:prstGeom>
+                    <a:noFill/>
+                    <a:ln>
+                      <a:noFill/>
+                    </a:ln>
+                  </pic:spPr>
+                </pic:pic>
+              </a:graphicData>
+            </a:graphic>
+          </wp:inline>
+        </w:drawing>
+      </w:r>
+    </w:p>
+    <w:p>
+      <w:pPr>
+        <w:spacing w:after="0" w:line="360" w:lineRule="auto"/>
+        <w:jc w:val="center"/>
+        <w:rPr>
+          <w:rFonts w:ascii="Times New Roman" w:hAnsi="Times New Roman" w:cs="Times New Roman"/>
+          <w:sz w:val="28"/>
+          <w:szCs w:val="28"/>
+        </w:rPr>
+      </w:pPr>
+      <w:r>
+        <w:rPr>
+          <w:rFonts w:ascii="Times New Roman" w:hAnsi="Times New Roman" w:cs="Times New Roman"/>
+          <w:sz w:val="28"/>
+          <w:szCs w:val="28"/>
+        </w:rPr>
+        <w:t>Рис. 2.</w:t>
+      </w:r>
+      <w:r>
+        <w:rPr>
+          <w:rFonts w:ascii="Times New Roman" w:hAnsi="Times New Roman" w:cs="Times New Roman"/>
+          <w:sz w:val="28"/>
+          <w:szCs w:val="28"/>
+        </w:rPr>
+        <w:t>1</w:t>
+      </w:r>
+      <w:r>
+        <w:rPr>
+          <w:rFonts w:ascii="Times New Roman" w:hAnsi="Times New Roman" w:cs="Times New Roman"/>
+          <w:sz w:val="28"/>
+          <w:szCs w:val="28"/>
+          <w:lang w:val="ru-RU"/>
+        </w:rPr>
+        <w:t>3</w:t>
+      </w:r>
+      <w:r>
+        <w:rPr>
+          <w:rFonts w:ascii="Times New Roman" w:hAnsi="Times New Roman" w:cs="Times New Roman"/>
+          <w:sz w:val="28"/>
+          <w:szCs w:val="28"/>
+        </w:rPr>
+        <w:t xml:space="preserve">. </w:t>
+      </w:r>
+      <w:r>
+        <w:rPr>
+          <w:rFonts w:ascii="Times New Roman" w:hAnsi="Times New Roman" w:cs="Times New Roman"/>
+          <w:sz w:val="28"/>
+          <w:szCs w:val="28"/>
+        </w:rPr>
+        <w:t xml:space="preserve">– </w:t>
+      </w:r>
+      <w:r>
+        <w:rPr>
+          <w:rFonts w:ascii="Times New Roman" w:hAnsi="Times New Roman" w:cs="Times New Roman"/>
+          <w:sz w:val="28"/>
+          <w:szCs w:val="28"/>
+        </w:rPr>
+        <w:t xml:space="preserve">Приклад використання </w:t>
+      </w:r>
+      <w:r>
+        <w:rPr>
+          <w:rFonts w:ascii="Times New Roman" w:hAnsi="Times New Roman" w:cs="Times New Roman"/>
+          <w:sz w:val="28"/>
+          <w:szCs w:val="28"/>
+          <w:lang w:val="en-US"/>
+        </w:rPr>
+        <w:t>NPM</w:t>
+      </w:r>
+      <w:r>
+        <w:rPr>
+          <w:rFonts w:ascii="Times New Roman" w:hAnsi="Times New Roman" w:cs="Times New Roman"/>
+          <w:sz w:val="28"/>
+          <w:szCs w:val="28"/>
+        </w:rPr>
+        <w:t xml:space="preserve"> в системі</w:t>
+      </w:r>
+      <w:r>
+        <w:rPr>
+          <w:rFonts w:ascii="Times New Roman" w:hAnsi="Times New Roman" w:cs="Times New Roman"/>
+          <w:sz w:val="28"/>
+          <w:szCs w:val="28"/>
+        </w:rPr>
+        <w:t>.</w:t>
+      </w:r>
+    </w:p>
+    <w:p>
+      <w:pPr>
+        <w:spacing w:after="0" w:line="360" w:lineRule="auto"/>
+        <w:ind w:firstLine="851"/>
+        <w:jc w:val="both"/>
+        <w:rPr>
+          <w:rFonts w:ascii="Times New Roman" w:hAnsi="Times New Roman" w:cs="Times New Roman"/>
+          <w:sz w:val="28"/>
+          <w:szCs w:val="28"/>
+        </w:rPr>
+      </w:pPr>
+      <w:r>
+        <w:rPr>
+          <w:rFonts w:ascii="Times New Roman" w:hAnsi="Times New Roman" w:cs="Times New Roman"/>
+          <w:sz w:val="28"/>
+          <w:szCs w:val="28"/>
+        </w:rPr>
+        <w:t>Розробники можуть легко встановлювати пакети за допомогою простої команди в терміналі, наприклад, `</w:t>
+      </w:r>
+      <w:proofErr w:type="spellStart"/>
+      <w:r>
+        <w:rPr>
+          <w:rFonts w:ascii="Times New Roman" w:hAnsi="Times New Roman" w:cs="Times New Roman"/>
+          <w:sz w:val="28"/>
+          <w:szCs w:val="28"/>
+        </w:rPr>
+        <w:t>npm</w:t>
+      </w:r>
+      <w:proofErr w:type="spellEnd"/>
+      <w:r>
+        <w:rPr>
+          <w:rFonts w:ascii="Times New Roman" w:hAnsi="Times New Roman" w:cs="Times New Roman"/>
+          <w:sz w:val="28"/>
+          <w:szCs w:val="28"/>
+        </w:rPr>
+        <w:t xml:space="preserve"> </w:t>
+      </w:r>
+      <w:proofErr w:type="spellStart"/>
+      <w:r>
+        <w:rPr>
+          <w:rFonts w:ascii="Times New Roman" w:hAnsi="Times New Roman" w:cs="Times New Roman"/>
+          <w:sz w:val="28"/>
+          <w:szCs w:val="28"/>
+        </w:rPr>
+        <w:t>install</w:t>
+      </w:r>
+      <w:proofErr w:type="spellEnd"/>
+      <w:r>
+        <w:rPr>
+          <w:rFonts w:ascii="Times New Roman" w:hAnsi="Times New Roman" w:cs="Times New Roman"/>
+          <w:sz w:val="28"/>
+          <w:szCs w:val="28"/>
+        </w:rPr>
+        <w:t xml:space="preserve"> </w:t>
+      </w:r>
+      <w:proofErr w:type="spellStart"/>
+      <w:r>
+        <w:rPr>
+          <w:rFonts w:ascii="Times New Roman" w:hAnsi="Times New Roman" w:cs="Times New Roman"/>
+          <w:sz w:val="28"/>
+          <w:szCs w:val="28"/>
+        </w:rPr>
+        <w:t>package-name</w:t>
+      </w:r>
+      <w:proofErr w:type="spellEnd"/>
+      <w:r>
+        <w:rPr>
+          <w:rFonts w:ascii="Times New Roman" w:hAnsi="Times New Roman" w:cs="Times New Roman"/>
+          <w:sz w:val="28"/>
+          <w:szCs w:val="28"/>
+        </w:rPr>
+        <w:t xml:space="preserve">`. Крім того, NPM дозволяє встановлювати версії пакетів, керувати їхніми </w:t>
+      </w:r>
+      <w:proofErr w:type="spellStart"/>
+      <w:r>
+        <w:rPr>
+          <w:rFonts w:ascii="Times New Roman" w:hAnsi="Times New Roman" w:cs="Times New Roman"/>
+          <w:sz w:val="28"/>
+          <w:szCs w:val="28"/>
+        </w:rPr>
+        <w:t>залежностями</w:t>
+      </w:r>
+      <w:proofErr w:type="spellEnd"/>
+      <w:r>
+        <w:rPr>
+          <w:rFonts w:ascii="Times New Roman" w:hAnsi="Times New Roman" w:cs="Times New Roman"/>
+          <w:sz w:val="28"/>
+          <w:szCs w:val="28"/>
+        </w:rPr>
+        <w:t xml:space="preserve"> та виконувати різноманітні дії з пакетами, такі як поновлення та видалення.</w:t>
+      </w:r>
+    </w:p>
+    <w:p>
+      <w:pPr>
+        <w:spacing w:after="0" w:line="360" w:lineRule="auto"/>
+        <w:ind w:firstLine="851"/>
+        <w:jc w:val="both"/>
+        <w:rPr>
+          <w:rFonts w:ascii="Times New Roman" w:hAnsi="Times New Roman" w:cs="Times New Roman"/>
+          <w:sz w:val="28"/>
+          <w:szCs w:val="28"/>
+        </w:rPr>
+      </w:pPr>
+      <w:r>
+        <w:rPr>
+          <w:rFonts w:ascii="Times New Roman" w:hAnsi="Times New Roman" w:cs="Times New Roman"/>
+          <w:sz w:val="28"/>
+          <w:szCs w:val="28"/>
+        </w:rPr>
+        <w:t xml:space="preserve">Ще однією важливою функцією NPM є можливість створення власних пакетів та публікація їх у </w:t>
+      </w:r>
+      <w:proofErr w:type="spellStart"/>
+      <w:r>
+        <w:rPr>
+          <w:rFonts w:ascii="Times New Roman" w:hAnsi="Times New Roman" w:cs="Times New Roman"/>
+          <w:sz w:val="28"/>
+          <w:szCs w:val="28"/>
+        </w:rPr>
+        <w:t>репозиторії</w:t>
+      </w:r>
+      <w:proofErr w:type="spellEnd"/>
+      <w:r>
+        <w:rPr>
+          <w:rFonts w:ascii="Times New Roman" w:hAnsi="Times New Roman" w:cs="Times New Roman"/>
+          <w:sz w:val="28"/>
+          <w:szCs w:val="28"/>
+        </w:rPr>
+        <w:t>, що дозволяє розробникам легко ділитися своїм програмним забезпеченням з іншими користувачами та співпрацювати над проектами.</w:t>
+      </w:r>
+    </w:p>
+    <w:p>
+      <w:pPr>
+        <w:spacing w:after="0" w:line="360" w:lineRule="auto"/>
+        <w:ind w:firstLine="851"/>
+        <w:jc w:val="both"/>
+        <w:rPr>
+          <w:rFonts w:ascii="Times New Roman" w:hAnsi="Times New Roman" w:cs="Times New Roman"/>
+          <w:sz w:val="28"/>
+          <w:szCs w:val="28"/>
+        </w:rPr>
+      </w:pPr>
+      <w:r>
+        <w:rPr>
+          <w:rFonts w:ascii="Times New Roman" w:hAnsi="Times New Roman" w:cs="Times New Roman"/>
+          <w:sz w:val="28"/>
+          <w:szCs w:val="28"/>
+        </w:rPr>
+        <w:t xml:space="preserve">Отже, NPM є важливим інструментом для розробників Node.js, який спрощує управління </w:t>
+      </w:r>
+      <w:proofErr w:type="spellStart"/>
+      <w:r>
+        <w:rPr>
+          <w:rFonts w:ascii="Times New Roman" w:hAnsi="Times New Roman" w:cs="Times New Roman"/>
+          <w:sz w:val="28"/>
+          <w:szCs w:val="28"/>
+        </w:rPr>
+        <w:t>залежностями</w:t>
+      </w:r>
+      <w:proofErr w:type="spellEnd"/>
+      <w:r>
+        <w:rPr>
+          <w:rFonts w:ascii="Times New Roman" w:hAnsi="Times New Roman" w:cs="Times New Roman"/>
+          <w:sz w:val="28"/>
+          <w:szCs w:val="28"/>
+        </w:rPr>
+        <w:t xml:space="preserve"> та забезпечує доступ до широкого спектру пакетів програмного забезпечення для ефективної розробки веб-додатків.</w:t>
+      </w:r>
+    </w:p>
+    <w:p>
+      <w:pPr>
+        <w:spacing w:after="0" w:line="360" w:lineRule="auto"/>
+        <w:ind w:firstLine="851"/>
+        <w:jc w:val="both"/>
+        <w:rPr>
+          <w:rFonts w:ascii="Times New Roman" w:hAnsi="Times New Roman" w:cs="Times New Roman"/>
+          <w:sz w:val="28"/>
+          <w:szCs w:val="28"/>
+        </w:rPr>
+      </w:pPr>
+      <w:proofErr w:type="spellStart"/>
+      <w:r>
+        <w:rPr>
+          <w:rFonts w:ascii="Times New Roman" w:hAnsi="Times New Roman" w:cs="Times New Roman"/>
+          <w:sz w:val="28"/>
+          <w:szCs w:val="28"/>
+        </w:rPr>
+        <w:t>Leaflet</w:t>
+      </w:r>
+      <w:proofErr w:type="spellEnd"/>
+      <w:r>
+        <w:rPr>
+          <w:rFonts w:ascii="Times New Roman" w:hAnsi="Times New Roman" w:cs="Times New Roman"/>
+          <w:sz w:val="28"/>
+          <w:szCs w:val="28"/>
+        </w:rPr>
+        <w:t xml:space="preserve"> - це відкрите програмне забезпечення для відображення мап та </w:t>
+      </w:r>
+      <w:proofErr w:type="spellStart"/>
+      <w:r>
+        <w:rPr>
+          <w:rFonts w:ascii="Times New Roman" w:hAnsi="Times New Roman" w:cs="Times New Roman"/>
+          <w:sz w:val="28"/>
+          <w:szCs w:val="28"/>
+        </w:rPr>
+        <w:t>геоданих</w:t>
+      </w:r>
+      <w:proofErr w:type="spellEnd"/>
+      <w:r>
+        <w:rPr>
+          <w:rFonts w:ascii="Times New Roman" w:hAnsi="Times New Roman" w:cs="Times New Roman"/>
+          <w:sz w:val="28"/>
+          <w:szCs w:val="28"/>
+        </w:rPr>
+        <w:t xml:space="preserve"> у веб-додатках. Вона надає простий та легкий у використанні API для відображення різноманітної географічної інформації на картах.</w:t>
+      </w:r>
+    </w:p>
+    <w:p>
+      <w:pPr>
+        <w:spacing w:after="0" w:line="360" w:lineRule="auto"/>
+        <w:jc w:val="center"/>
+        <w:rPr>
+          <w:rFonts w:ascii="Times New Roman" w:hAnsi="Times New Roman" w:cs="Times New Roman"/>
+          <w:sz w:val="28"/>
+          <w:szCs w:val="28"/>
+        </w:rPr>
+      </w:pPr>
+      <w:r>
+        <w:rPr>
+          <w:noProof/>
+          <w:lang w:val="ru-RU" w:eastAsia="ru-RU"/>
+        </w:rPr>
+        <w:lastRenderedPageBreak/>
+        <w:drawing>
+          <wp:inline distT="0" distB="0" distL="0" distR="0">
+            <wp:extent cx="2063931" cy="1885321"/>
+            <wp:effectExtent l="0" t="0" r="0" b="635"/>
             <wp:docPr id="17" name="Рисунок 17" descr="Google Maps API or Leaflet: What's Best for your Project? | Codementor"/>
             <wp:cNvGraphicFramePr>
               <a:graphicFrameLocks xmlns:a="http://schemas.openxmlformats.org/drawingml/2006/main" noChangeAspect="1"/>
@@ -3785,7 +4607,7 @@
                   <pic:spPr bwMode="auto">
                     <a:xfrm>
                       <a:off x="0" y="0"/>
-                      <a:ext cx="2195436" cy="2005446"/>
+                      <a:ext cx="2100226" cy="1918475"/>
                     </a:xfrm>
                     <a:prstGeom prst="rect">
                       <a:avLst/>
@@ -3910,7 +4732,6 @@
           <w:sz w:val="28"/>
           <w:szCs w:val="28"/>
         </w:rPr>
-        <w:lastRenderedPageBreak/>
         <w:t xml:space="preserve">Особливості використання Next.js в розробці інтерфейсу </w:t>
       </w:r>
       <w:proofErr w:type="spellStart"/>
@@ -4184,6 +5005,7 @@
           <w:sz w:val="28"/>
           <w:szCs w:val="28"/>
         </w:rPr>
+        <w:lastRenderedPageBreak/>
         <w:t xml:space="preserve">- Статичне згортання (SSG): Надає можливість попереднього </w:t>
       </w:r>
       <w:proofErr w:type="spellStart"/>
@@ -4896,17 +5718,7 @@
           <w:sz w:val="28"/>
           <w:szCs w:val="28"/>
         </w:rPr>
-        <w:t>-сервісу: Створення зручного та привабливого графічного інтерфейсу є важливим аспектом успішної реалізації веб-додатку. В даному розділі було описано процес розро</w:t>
-      </w:r>
-      <w:bookmarkStart w:id="0" w:name="_GoBack"/>
-      <w:bookmarkEnd w:id="0"/>
-      <w:r>
-        <w:rPr>
-          <w:rFonts w:ascii="Times New Roman" w:hAnsi="Times New Roman" w:cs="Times New Roman"/>
-          <w:sz w:val="28"/>
-          <w:szCs w:val="28"/>
-        </w:rPr>
-        <w:t xml:space="preserve">бки інтерфейсу користувача для </w:t>
+        <w:t xml:space="preserve">-сервісу: Створення зручного та привабливого графічного інтерфейсу є важливим аспектом успішної реалізації веб-додатку. В даному розділі було описано процес розробки інтерфейсу користувача для </w:t>
       </w:r>
       <w:r>
         <w:rPr>

</xml_diff>